<commit_message>
artık 30 tane example querymiz var
</commit_message>
<xml_diff>
--- a/common_queries/common_queries and uses.docx
+++ b/common_queries/common_queries and uses.docx
@@ -56,8 +56,17 @@
           <w:b/>
           <w:bCs/>
         </w:rPr>
-        <w:t>SELECT * FROM players;</w:t>
-      </w:r>
+        <w:t xml:space="preserve">SELECT * FROM </w:t>
+      </w:r>
+      <w:proofErr w:type="gramStart"/>
+      <w:r>
+        <w:rPr>
+          <w:b/>
+          <w:bCs/>
+        </w:rPr>
+        <w:t>players;</w:t>
+      </w:r>
+      <w:proofErr w:type="gramEnd"/>
     </w:p>
     <w:p>
       <w:pPr>
@@ -83,8 +92,33 @@
           <w:b/>
           <w:bCs/>
         </w:rPr>
-        <w:t>Is used to view info regarding players, includes first and last name, date_of_birth and team_id</w:t>
-      </w:r>
+        <w:t xml:space="preserve">Is used to view info regarding players, includes first and last name, </w:t>
+      </w:r>
+      <w:proofErr w:type="spellStart"/>
+      <w:r>
+        <w:rPr>
+          <w:b/>
+          <w:bCs/>
+        </w:rPr>
+        <w:t>date_of_birth</w:t>
+      </w:r>
+      <w:proofErr w:type="spellEnd"/>
+      <w:r>
+        <w:rPr>
+          <w:b/>
+          <w:bCs/>
+        </w:rPr>
+        <w:t xml:space="preserve"> and </w:t>
+      </w:r>
+      <w:proofErr w:type="spellStart"/>
+      <w:r>
+        <w:rPr>
+          <w:b/>
+          <w:bCs/>
+        </w:rPr>
+        <w:t>team_id</w:t>
+      </w:r>
+      <w:proofErr w:type="spellEnd"/>
     </w:p>
     <w:p>
       <w:pPr>
@@ -99,13 +133,12 @@
         <w:rPr>
           <w:b/>
           <w:bCs/>
-          <w:noProof/>
         </w:rPr>
         <w:drawing>
-          <wp:inline distT="0" distB="0" distL="0" distR="0" wp14:anchorId="0321C40A" wp14:editId="28282430">
-            <wp:extent cx="4620270" cy="3934374"/>
-            <wp:effectExtent l="0" t="0" r="8890" b="9525"/>
-            <wp:docPr id="1945667540" name="Resim 1" descr="metin, ekran görüntüsü, sayı, numara, yazı tipi içeren bir resim&#10;&#10;Açıklama otomatik olarak oluşturuldu"/>
+          <wp:inline distT="0" distB="0" distL="0" distR="0" wp14:anchorId="5497A9D2" wp14:editId="75B78552">
+            <wp:extent cx="5760720" cy="967740"/>
+            <wp:effectExtent l="0" t="0" r="0" b="3810"/>
+            <wp:docPr id="2023111449" name="Resim 1" descr="metin, ekran görüntüsü, yazı tipi, sayı, numara içeren bir resim&#10;&#10;Açıklama otomatik olarak oluşturuldu"/>
             <wp:cNvGraphicFramePr>
               <a:graphicFrameLocks xmlns:a="http://schemas.openxmlformats.org/drawingml/2006/main" noChangeAspect="1"/>
             </wp:cNvGraphicFramePr>
@@ -113,7 +146,7 @@
               <a:graphicData uri="http://schemas.openxmlformats.org/drawingml/2006/picture">
                 <pic:pic xmlns:pic="http://schemas.openxmlformats.org/drawingml/2006/picture">
                   <pic:nvPicPr>
-                    <pic:cNvPr id="1945667540" name="Resim 1" descr="metin, ekran görüntüsü, sayı, numara, yazı tipi içeren bir resim&#10;&#10;Açıklama otomatik olarak oluşturuldu"/>
+                    <pic:cNvPr id="2023111449" name="Resim 1" descr="metin, ekran görüntüsü, yazı tipi, sayı, numara içeren bir resim&#10;&#10;Açıklama otomatik olarak oluşturuldu"/>
                     <pic:cNvPicPr/>
                   </pic:nvPicPr>
                   <pic:blipFill>
@@ -125,7 +158,7 @@
                   <pic:spPr>
                     <a:xfrm>
                       <a:off x="0" y="0"/>
-                      <a:ext cx="4620270" cy="3934374"/>
+                      <a:ext cx="5760720" cy="967740"/>
                     </a:xfrm>
                     <a:prstGeom prst="rect">
                       <a:avLst/>
@@ -179,8 +212,17 @@
           <w:b/>
           <w:bCs/>
         </w:rPr>
-        <w:t xml:space="preserve"> name FROM Sports;</w:t>
-      </w:r>
+        <w:t xml:space="preserve"> name FROM </w:t>
+      </w:r>
+      <w:proofErr w:type="gramStart"/>
+      <w:r>
+        <w:rPr>
+          <w:b/>
+          <w:bCs/>
+        </w:rPr>
+        <w:t>Sports;</w:t>
+      </w:r>
+      <w:proofErr w:type="gramEnd"/>
     </w:p>
     <w:p>
       <w:pPr>
@@ -217,15 +259,20 @@
       </w:pPr>
       <w:r>
         <w:rPr>
-          <w:b/>
-          <w:bCs/>
           <w:noProof/>
         </w:rPr>
+        <w:t xml:space="preserve"> </w:t>
+      </w:r>
+      <w:r>
+        <w:rPr>
+          <w:b/>
+          <w:bCs/>
+        </w:rPr>
         <w:drawing>
-          <wp:inline distT="0" distB="0" distL="0" distR="0" wp14:anchorId="3889583A" wp14:editId="13841664">
-            <wp:extent cx="1390844" cy="1257475"/>
-            <wp:effectExtent l="0" t="0" r="0" b="0"/>
-            <wp:docPr id="234451720" name="Resim 1" descr="metin, ekran görüntüsü, yazı tipi, çizgi içeren bir resim&#10;&#10;Açıklama otomatik olarak oluşturuldu"/>
+          <wp:inline distT="0" distB="0" distL="0" distR="0" wp14:anchorId="6DBA3C4F" wp14:editId="0FEC2883">
+            <wp:extent cx="1876687" cy="2124371"/>
+            <wp:effectExtent l="0" t="0" r="9525" b="0"/>
+            <wp:docPr id="117268769" name="Resim 1" descr="metin, ekran görüntüsü, yazı tipi, sayı, numara içeren bir resim&#10;&#10;Açıklama otomatik olarak oluşturuldu"/>
             <wp:cNvGraphicFramePr>
               <a:graphicFrameLocks xmlns:a="http://schemas.openxmlformats.org/drawingml/2006/main" noChangeAspect="1"/>
             </wp:cNvGraphicFramePr>
@@ -233,7 +280,7 @@
               <a:graphicData uri="http://schemas.openxmlformats.org/drawingml/2006/picture">
                 <pic:pic xmlns:pic="http://schemas.openxmlformats.org/drawingml/2006/picture">
                   <pic:nvPicPr>
-                    <pic:cNvPr id="234451720" name="Resim 1" descr="metin, ekran görüntüsü, yazı tipi, çizgi içeren bir resim&#10;&#10;Açıklama otomatik olarak oluşturuldu"/>
+                    <pic:cNvPr id="117268769" name="Resim 1" descr="metin, ekran görüntüsü, yazı tipi, sayı, numara içeren bir resim&#10;&#10;Açıklama otomatik olarak oluşturuldu"/>
                     <pic:cNvPicPr/>
                   </pic:nvPicPr>
                   <pic:blipFill>
@@ -245,7 +292,7 @@
                   <pic:spPr>
                     <a:xfrm>
                       <a:off x="0" y="0"/>
-                      <a:ext cx="1390844" cy="1257475"/>
+                      <a:ext cx="1876687" cy="2124371"/>
                     </a:xfrm>
                     <a:prstGeom prst="rect">
                       <a:avLst/>
@@ -365,109 +412,191 @@
           <w:b/>
           <w:bCs/>
         </w:rPr>
+        <w:t xml:space="preserve">SELECT name FROM Tournaments </w:t>
+      </w:r>
+    </w:p>
+    <w:p>
+      <w:pPr>
+        <w:pStyle w:val="ListeParagraf"/>
+        <w:rPr>
+          <w:b/>
+          <w:bCs/>
+        </w:rPr>
+      </w:pPr>
+      <w:proofErr w:type="gramStart"/>
+      <w:r>
+        <w:rPr>
+          <w:b/>
+          <w:bCs/>
+        </w:rPr>
+        <w:t>WHERE</w:t>
+      </w:r>
+      <w:proofErr w:type="gramEnd"/>
+      <w:r>
+        <w:rPr>
+          <w:b/>
+          <w:bCs/>
+        </w:rPr>
+        <w:t xml:space="preserve"> </w:t>
+      </w:r>
+      <w:proofErr w:type="spellStart"/>
+      <w:r>
+        <w:rPr>
+          <w:b/>
+          <w:bCs/>
+        </w:rPr>
+        <w:t>sport_id</w:t>
+      </w:r>
+      <w:proofErr w:type="spellEnd"/>
+      <w:r>
+        <w:rPr>
+          <w:b/>
+          <w:bCs/>
+        </w:rPr>
+        <w:t xml:space="preserve"> = (</w:t>
+      </w:r>
+    </w:p>
+    <w:p>
+      <w:pPr>
+        <w:pStyle w:val="ListeParagraf"/>
+        <w:rPr>
+          <w:b/>
+          <w:bCs/>
+        </w:rPr>
+      </w:pPr>
+      <w:r>
+        <w:rPr>
+          <w:b/>
+          <w:bCs/>
+        </w:rPr>
+        <w:tab/>
+        <w:t xml:space="preserve">SELECT </w:t>
+      </w:r>
+      <w:proofErr w:type="spellStart"/>
+      <w:r>
+        <w:rPr>
+          <w:b/>
+          <w:bCs/>
+        </w:rPr>
+        <w:t>sport_id</w:t>
+      </w:r>
+      <w:proofErr w:type="spellEnd"/>
+      <w:r>
+        <w:rPr>
+          <w:b/>
+          <w:bCs/>
+        </w:rPr>
+        <w:t xml:space="preserve"> FROM Sports </w:t>
+      </w:r>
+    </w:p>
+    <w:p>
+      <w:pPr>
+        <w:pStyle w:val="ListeParagraf"/>
+        <w:rPr>
+          <w:b/>
+          <w:bCs/>
+        </w:rPr>
+      </w:pPr>
+      <w:r>
+        <w:rPr>
+          <w:b/>
+          <w:bCs/>
+        </w:rPr>
+        <w:tab/>
+        <w:t>WHERE name = 'basketball'</w:t>
+      </w:r>
+      <w:proofErr w:type="gramStart"/>
+      <w:r>
+        <w:rPr>
+          <w:b/>
+          <w:bCs/>
+        </w:rPr>
+        <w:t>);</w:t>
+      </w:r>
+      <w:proofErr w:type="gramEnd"/>
+    </w:p>
+    <w:p>
+      <w:pPr>
+        <w:pStyle w:val="ListeParagraf"/>
+        <w:rPr>
+          <w:b/>
+          <w:bCs/>
+        </w:rPr>
+      </w:pPr>
+      <w:r>
+        <w:rPr>
+          <w:b/>
+          <w:bCs/>
+        </w:rPr>
+        <w:t xml:space="preserve">SELECT all </w:t>
+      </w:r>
+      <w:proofErr w:type="gramStart"/>
+      <w:r>
+        <w:rPr>
+          <w:b/>
+          <w:bCs/>
+        </w:rPr>
+        <w:t>tournaments that are of type basketball</w:t>
+      </w:r>
+      <w:proofErr w:type="gramEnd"/>
+      <w:r>
+        <w:rPr>
+          <w:b/>
+          <w:bCs/>
+        </w:rPr>
+        <w:t>. Here different sport types may be written to get the desired output</w:t>
+      </w:r>
+      <w:r>
+        <w:rPr>
+          <w:b/>
+          <w:bCs/>
+        </w:rPr>
+        <w:t xml:space="preserve"> </w:t>
+      </w:r>
+      <w:proofErr w:type="gramStart"/>
+      <w:r>
+        <w:rPr>
+          <w:b/>
+          <w:bCs/>
+        </w:rPr>
+        <w:t>( change</w:t>
+      </w:r>
+      <w:proofErr w:type="gramEnd"/>
+      <w:r>
+        <w:rPr>
+          <w:b/>
+          <w:bCs/>
+        </w:rPr>
+        <w:t xml:space="preserve"> name = “X” in the subquery</w:t>
+      </w:r>
+      <w:r>
+        <w:rPr>
+          <w:b/>
+          <w:bCs/>
+        </w:rPr>
+        <w:t>.</w:t>
+      </w:r>
+    </w:p>
+    <w:p>
+      <w:pPr>
+        <w:pStyle w:val="ListeParagraf"/>
+        <w:rPr>
+          <w:b/>
+          <w:bCs/>
+        </w:rPr>
+      </w:pPr>
+      <w:r>
+        <w:rPr>
+          <w:b/>
+          <w:bCs/>
+          <w:noProof/>
+        </w:rPr>
         <w:lastRenderedPageBreak/>
-        <w:t xml:space="preserve">SELECT name FROM Tournaments </w:t>
-      </w:r>
-    </w:p>
-    <w:p>
-      <w:pPr>
-        <w:pStyle w:val="ListeParagraf"/>
-        <w:rPr>
-          <w:b/>
-          <w:bCs/>
-        </w:rPr>
-      </w:pPr>
-      <w:r>
-        <w:rPr>
-          <w:b/>
-          <w:bCs/>
-        </w:rPr>
-        <w:t>WHERE sport_id = (</w:t>
-      </w:r>
-    </w:p>
-    <w:p>
-      <w:pPr>
-        <w:pStyle w:val="ListeParagraf"/>
-        <w:rPr>
-          <w:b/>
-          <w:bCs/>
-        </w:rPr>
-      </w:pPr>
-      <w:r>
-        <w:rPr>
-          <w:b/>
-          <w:bCs/>
-        </w:rPr>
-        <w:tab/>
-        <w:t xml:space="preserve">SELECT sport_id FROM Sports </w:t>
-      </w:r>
-    </w:p>
-    <w:p>
-      <w:pPr>
-        <w:pStyle w:val="ListeParagraf"/>
-        <w:rPr>
-          <w:b/>
-          <w:bCs/>
-        </w:rPr>
-      </w:pPr>
-      <w:r>
-        <w:rPr>
-          <w:b/>
-          <w:bCs/>
-        </w:rPr>
-        <w:tab/>
-        <w:t>WHERE name = 'basketball');</w:t>
-      </w:r>
-    </w:p>
-    <w:p>
-      <w:pPr>
-        <w:pStyle w:val="ListeParagraf"/>
-        <w:rPr>
-          <w:b/>
-          <w:bCs/>
-        </w:rPr>
-      </w:pPr>
-      <w:r>
-        <w:rPr>
-          <w:b/>
-          <w:bCs/>
-        </w:rPr>
-        <w:t>SELECT all tournaments that are of type basketball. Here different sport types may be written to get the desired output</w:t>
-      </w:r>
-      <w:r>
-        <w:rPr>
-          <w:b/>
-          <w:bCs/>
-        </w:rPr>
-        <w:t xml:space="preserve"> ( change name = “X” in the subquery</w:t>
-      </w:r>
-      <w:r>
-        <w:rPr>
-          <w:b/>
-          <w:bCs/>
-        </w:rPr>
-        <w:t>.</w:t>
-      </w:r>
-    </w:p>
-    <w:p>
-      <w:pPr>
-        <w:pStyle w:val="ListeParagraf"/>
-        <w:rPr>
-          <w:b/>
-          <w:bCs/>
-        </w:rPr>
-      </w:pPr>
-      <w:r>
-        <w:rPr>
-          <w:b/>
-          <w:bCs/>
-          <w:noProof/>
-        </w:rPr>
         <w:drawing>
-          <wp:inline distT="0" distB="0" distL="0" distR="0" wp14:anchorId="48277EBE" wp14:editId="6F10C92D">
-            <wp:extent cx="1448002" cy="1400370"/>
-            <wp:effectExtent l="0" t="0" r="0" b="9525"/>
-            <wp:docPr id="769584812" name="Resim 1" descr="metin, ekran görüntüsü, yazı tipi, sayı, numara içeren bir resim&#10;&#10;Açıklama otomatik olarak oluşturuldu"/>
+          <wp:inline distT="0" distB="0" distL="0" distR="0" wp14:anchorId="453EF5FD" wp14:editId="132D9C86">
+            <wp:extent cx="2410161" cy="1467055"/>
+            <wp:effectExtent l="0" t="0" r="0" b="0"/>
+            <wp:docPr id="2128325253" name="Resim 1" descr="metin, ekran görüntüsü, yazı tipi, sayı, numara içeren bir resim&#10;&#10;Açıklama otomatik olarak oluşturuldu"/>
             <wp:cNvGraphicFramePr>
               <a:graphicFrameLocks xmlns:a="http://schemas.openxmlformats.org/drawingml/2006/main" noChangeAspect="1"/>
             </wp:cNvGraphicFramePr>
@@ -475,7 +604,7 @@
               <a:graphicData uri="http://schemas.openxmlformats.org/drawingml/2006/picture">
                 <pic:pic xmlns:pic="http://schemas.openxmlformats.org/drawingml/2006/picture">
                   <pic:nvPicPr>
-                    <pic:cNvPr id="769584812" name="Resim 1" descr="metin, ekran görüntüsü, yazı tipi, sayı, numara içeren bir resim&#10;&#10;Açıklama otomatik olarak oluşturuldu"/>
+                    <pic:cNvPr id="2128325253" name="Resim 1" descr="metin, ekran görüntüsü, yazı tipi, sayı, numara içeren bir resim&#10;&#10;Açıklama otomatik olarak oluşturuldu"/>
                     <pic:cNvPicPr/>
                   </pic:nvPicPr>
                   <pic:blipFill>
@@ -487,7 +616,7 @@
                   <pic:spPr>
                     <a:xfrm>
                       <a:off x="0" y="0"/>
-                      <a:ext cx="1448002" cy="1400370"/>
+                      <a:ext cx="2410161" cy="1467055"/>
                     </a:xfrm>
                     <a:prstGeom prst="rect">
                       <a:avLst/>
@@ -526,8 +655,17 @@
           <w:b/>
           <w:bCs/>
         </w:rPr>
-        <w:t>SELECT * FROM Coaches;</w:t>
-      </w:r>
+        <w:t xml:space="preserve">SELECT * FROM </w:t>
+      </w:r>
+      <w:proofErr w:type="gramStart"/>
+      <w:r>
+        <w:rPr>
+          <w:b/>
+          <w:bCs/>
+        </w:rPr>
+        <w:t>Coaches;</w:t>
+      </w:r>
+      <w:proofErr w:type="gramEnd"/>
     </w:p>
     <w:p>
       <w:pPr>
@@ -557,13 +695,12 @@
         <w:rPr>
           <w:b/>
           <w:bCs/>
-          <w:noProof/>
         </w:rPr>
         <w:drawing>
-          <wp:inline distT="0" distB="0" distL="0" distR="0" wp14:anchorId="4F75C2A4" wp14:editId="04E97224">
-            <wp:extent cx="5760720" cy="2348230"/>
+          <wp:inline distT="0" distB="0" distL="0" distR="0" wp14:anchorId="0569920A" wp14:editId="19D064F4">
+            <wp:extent cx="4172532" cy="2114845"/>
             <wp:effectExtent l="0" t="0" r="0" b="0"/>
-            <wp:docPr id="1273543743" name="Resim 1" descr="metin, ekran görüntüsü, sayı, numara, yazı tipi içeren bir resim&#10;&#10;Açıklama otomatik olarak oluşturuldu"/>
+            <wp:docPr id="365563919" name="Resim 1" descr="metin, ekran görüntüsü, yazı tipi, sayı, numara içeren bir resim&#10;&#10;Açıklama otomatik olarak oluşturuldu"/>
             <wp:cNvGraphicFramePr>
               <a:graphicFrameLocks xmlns:a="http://schemas.openxmlformats.org/drawingml/2006/main" noChangeAspect="1"/>
             </wp:cNvGraphicFramePr>
@@ -571,7 +708,7 @@
               <a:graphicData uri="http://schemas.openxmlformats.org/drawingml/2006/picture">
                 <pic:pic xmlns:pic="http://schemas.openxmlformats.org/drawingml/2006/picture">
                   <pic:nvPicPr>
-                    <pic:cNvPr id="1273543743" name="Resim 1" descr="metin, ekran görüntüsü, sayı, numara, yazı tipi içeren bir resim&#10;&#10;Açıklama otomatik olarak oluşturuldu"/>
+                    <pic:cNvPr id="365563919" name="Resim 1" descr="metin, ekran görüntüsü, yazı tipi, sayı, numara içeren bir resim&#10;&#10;Açıklama otomatik olarak oluşturuldu"/>
                     <pic:cNvPicPr/>
                   </pic:nvPicPr>
                   <pic:blipFill>
@@ -583,7 +720,7 @@
                   <pic:spPr>
                     <a:xfrm>
                       <a:off x="0" y="0"/>
-                      <a:ext cx="5760720" cy="2348230"/>
+                      <a:ext cx="4172532" cy="2114845"/>
                     </a:xfrm>
                     <a:prstGeom prst="rect">
                       <a:avLst/>
@@ -613,8 +750,17 @@
           <w:b/>
           <w:bCs/>
         </w:rPr>
-        <w:t>SELECT * FROM Sports WHERE name = 'basketball';</w:t>
-      </w:r>
+        <w:t>SELECT * FROM Sports WHERE name = 'basketball</w:t>
+      </w:r>
+      <w:proofErr w:type="gramStart"/>
+      <w:r>
+        <w:rPr>
+          <w:b/>
+          <w:bCs/>
+        </w:rPr>
+        <w:t>';</w:t>
+      </w:r>
+      <w:proofErr w:type="gramEnd"/>
     </w:p>
     <w:p>
       <w:pPr>
@@ -709,45 +855,108 @@
           <w:b/>
           <w:bCs/>
         </w:rPr>
+        <w:t xml:space="preserve">SELECT </w:t>
+      </w:r>
+      <w:proofErr w:type="spellStart"/>
+      <w:r>
+        <w:rPr>
+          <w:b/>
+          <w:bCs/>
+        </w:rPr>
+        <w:t>team_id</w:t>
+      </w:r>
+      <w:proofErr w:type="spellEnd"/>
+      <w:r>
+        <w:rPr>
+          <w:b/>
+          <w:bCs/>
+        </w:rPr>
+        <w:t xml:space="preserve">, </w:t>
+      </w:r>
+      <w:proofErr w:type="gramStart"/>
+      <w:r>
+        <w:rPr>
+          <w:b/>
+          <w:bCs/>
+        </w:rPr>
+        <w:t>COUNT(</w:t>
+      </w:r>
+      <w:proofErr w:type="gramEnd"/>
+      <w:r>
+        <w:rPr>
+          <w:b/>
+          <w:bCs/>
+        </w:rPr>
+        <w:t xml:space="preserve">*) AS </w:t>
+      </w:r>
+      <w:proofErr w:type="spellStart"/>
+      <w:r>
+        <w:rPr>
+          <w:b/>
+          <w:bCs/>
+        </w:rPr>
+        <w:t>num_players</w:t>
+      </w:r>
+      <w:proofErr w:type="spellEnd"/>
+      <w:r>
+        <w:rPr>
+          <w:b/>
+          <w:bCs/>
+        </w:rPr>
+        <w:t xml:space="preserve"> FROM Players GROUP BY </w:t>
+      </w:r>
+      <w:proofErr w:type="spellStart"/>
+      <w:r>
+        <w:rPr>
+          <w:b/>
+          <w:bCs/>
+        </w:rPr>
+        <w:t>team_id</w:t>
+      </w:r>
+      <w:proofErr w:type="spellEnd"/>
+      <w:r>
+        <w:rPr>
+          <w:b/>
+          <w:bCs/>
+        </w:rPr>
+        <w:t>;</w:t>
+      </w:r>
+    </w:p>
+    <w:p>
+      <w:pPr>
+        <w:pStyle w:val="ListeParagraf"/>
+        <w:rPr>
+          <w:b/>
+          <w:bCs/>
+        </w:rPr>
+      </w:pPr>
+      <w:r>
+        <w:rPr>
+          <w:b/>
+          <w:bCs/>
+        </w:rPr>
+        <w:t>Find number of players in each team</w:t>
+      </w:r>
+    </w:p>
+    <w:p>
+      <w:pPr>
+        <w:pStyle w:val="ListeParagraf"/>
+        <w:rPr>
+          <w:b/>
+          <w:bCs/>
+        </w:rPr>
+      </w:pPr>
+      <w:r>
+        <w:rPr>
+          <w:b/>
+          <w:bCs/>
+        </w:rPr>
         <w:lastRenderedPageBreak/>
-        <w:t>SELECT team_id, COUNT(*) AS num_players FROM Players GROUP BY team_id;</w:t>
-      </w:r>
-    </w:p>
-    <w:p>
-      <w:pPr>
-        <w:pStyle w:val="ListeParagraf"/>
-        <w:rPr>
-          <w:b/>
-          <w:bCs/>
-        </w:rPr>
-      </w:pPr>
-      <w:r>
-        <w:rPr>
-          <w:b/>
-          <w:bCs/>
-        </w:rPr>
-        <w:t>Find number of players in each team</w:t>
-      </w:r>
-    </w:p>
-    <w:p>
-      <w:pPr>
-        <w:pStyle w:val="ListeParagraf"/>
-        <w:rPr>
-          <w:b/>
-          <w:bCs/>
-        </w:rPr>
-      </w:pPr>
-      <w:r>
-        <w:rPr>
-          <w:b/>
-          <w:bCs/>
-          <w:noProof/>
-        </w:rPr>
         <w:drawing>
-          <wp:inline distT="0" distB="0" distL="0" distR="0" wp14:anchorId="5C2CC3C3" wp14:editId="2BC16304">
-            <wp:extent cx="2105319" cy="5220429"/>
-            <wp:effectExtent l="0" t="0" r="9525" b="0"/>
-            <wp:docPr id="759440556" name="Resim 1" descr="metin, ekran görüntüsü, sayı, numara, yazı tipi içeren bir resim&#10;&#10;Açıklama otomatik olarak oluşturuldu"/>
+          <wp:inline distT="0" distB="0" distL="0" distR="0" wp14:anchorId="7599ECED" wp14:editId="57B5A4F9">
+            <wp:extent cx="2105319" cy="2257740"/>
+            <wp:effectExtent l="0" t="0" r="9525" b="9525"/>
+            <wp:docPr id="1335329371" name="Resim 1" descr="metin, ekran görüntüsü, yazı tipi, sayı, numara içeren bir resim&#10;&#10;Açıklama otomatik olarak oluşturuldu"/>
             <wp:cNvGraphicFramePr>
               <a:graphicFrameLocks xmlns:a="http://schemas.openxmlformats.org/drawingml/2006/main" noChangeAspect="1"/>
             </wp:cNvGraphicFramePr>
@@ -755,7 +964,7 @@
               <a:graphicData uri="http://schemas.openxmlformats.org/drawingml/2006/picture">
                 <pic:pic xmlns:pic="http://schemas.openxmlformats.org/drawingml/2006/picture">
                   <pic:nvPicPr>
-                    <pic:cNvPr id="759440556" name="Resim 1" descr="metin, ekran görüntüsü, sayı, numara, yazı tipi içeren bir resim&#10;&#10;Açıklama otomatik olarak oluşturuldu"/>
+                    <pic:cNvPr id="1335329371" name="Resim 1" descr="metin, ekran görüntüsü, yazı tipi, sayı, numara içeren bir resim&#10;&#10;Açıklama otomatik olarak oluşturuldu"/>
                     <pic:cNvPicPr/>
                   </pic:nvPicPr>
                   <pic:blipFill>
@@ -767,7 +976,7 @@
                   <pic:spPr>
                     <a:xfrm>
                       <a:off x="0" y="0"/>
-                      <a:ext cx="2105319" cy="5220429"/>
+                      <a:ext cx="2105319" cy="2257740"/>
                     </a:xfrm>
                     <a:prstGeom prst="rect">
                       <a:avLst/>
@@ -797,7 +1006,71 @@
           <w:b/>
           <w:bCs/>
         </w:rPr>
-        <w:t>SELECT sport_id, COUNT(*) AS num_tournaments FROM Tournaments GROUP BY sport_id;</w:t>
+        <w:t xml:space="preserve">SELECT </w:t>
+      </w:r>
+      <w:proofErr w:type="spellStart"/>
+      <w:r>
+        <w:rPr>
+          <w:b/>
+          <w:bCs/>
+        </w:rPr>
+        <w:t>sport_id</w:t>
+      </w:r>
+      <w:proofErr w:type="spellEnd"/>
+      <w:r>
+        <w:rPr>
+          <w:b/>
+          <w:bCs/>
+        </w:rPr>
+        <w:t xml:space="preserve">, </w:t>
+      </w:r>
+      <w:proofErr w:type="gramStart"/>
+      <w:r>
+        <w:rPr>
+          <w:b/>
+          <w:bCs/>
+        </w:rPr>
+        <w:t>COUNT(</w:t>
+      </w:r>
+      <w:proofErr w:type="gramEnd"/>
+      <w:r>
+        <w:rPr>
+          <w:b/>
+          <w:bCs/>
+        </w:rPr>
+        <w:t xml:space="preserve">*) AS </w:t>
+      </w:r>
+      <w:proofErr w:type="spellStart"/>
+      <w:r>
+        <w:rPr>
+          <w:b/>
+          <w:bCs/>
+        </w:rPr>
+        <w:t>num_tournaments</w:t>
+      </w:r>
+      <w:proofErr w:type="spellEnd"/>
+      <w:r>
+        <w:rPr>
+          <w:b/>
+          <w:bCs/>
+        </w:rPr>
+        <w:t xml:space="preserve"> FROM Tournaments GROUP BY </w:t>
+      </w:r>
+      <w:proofErr w:type="spellStart"/>
+      <w:r>
+        <w:rPr>
+          <w:b/>
+          <w:bCs/>
+        </w:rPr>
+        <w:t>sport_id</w:t>
+      </w:r>
+      <w:proofErr w:type="spellEnd"/>
+      <w:r>
+        <w:rPr>
+          <w:b/>
+          <w:bCs/>
+        </w:rPr>
+        <w:t>;</w:t>
       </w:r>
     </w:p>
     <w:p>
@@ -828,13 +1101,12 @@
         <w:rPr>
           <w:b/>
           <w:bCs/>
-          <w:noProof/>
         </w:rPr>
         <w:drawing>
-          <wp:inline distT="0" distB="0" distL="0" distR="0" wp14:anchorId="1CA4C9DE" wp14:editId="6C7DADB9">
-            <wp:extent cx="3124636" cy="1295581"/>
+          <wp:inline distT="0" distB="0" distL="0" distR="0" wp14:anchorId="745D316E" wp14:editId="69D17F92">
+            <wp:extent cx="2476846" cy="2124371"/>
             <wp:effectExtent l="0" t="0" r="0" b="0"/>
-            <wp:docPr id="56728807" name="Resim 1" descr="metin, ekran görüntüsü, yazı tipi, sayı, numara içeren bir resim&#10;&#10;Açıklama otomatik olarak oluşturuldu"/>
+            <wp:docPr id="691354660" name="Resim 1" descr="metin, ekran görüntüsü, yazı tipi, sayı, numara içeren bir resim&#10;&#10;Açıklama otomatik olarak oluşturuldu"/>
             <wp:cNvGraphicFramePr>
               <a:graphicFrameLocks xmlns:a="http://schemas.openxmlformats.org/drawingml/2006/main" noChangeAspect="1"/>
             </wp:cNvGraphicFramePr>
@@ -842,7 +1114,7 @@
               <a:graphicData uri="http://schemas.openxmlformats.org/drawingml/2006/picture">
                 <pic:pic xmlns:pic="http://schemas.openxmlformats.org/drawingml/2006/picture">
                   <pic:nvPicPr>
-                    <pic:cNvPr id="56728807" name="Resim 1" descr="metin, ekran görüntüsü, yazı tipi, sayı, numara içeren bir resim&#10;&#10;Açıklama otomatik olarak oluşturuldu"/>
+                    <pic:cNvPr id="691354660" name="Resim 1" descr="metin, ekran görüntüsü, yazı tipi, sayı, numara içeren bir resim&#10;&#10;Açıklama otomatik olarak oluşturuldu"/>
                     <pic:cNvPicPr/>
                   </pic:nvPicPr>
                   <pic:blipFill>
@@ -854,7 +1126,7 @@
                   <pic:spPr>
                     <a:xfrm>
                       <a:off x="0" y="0"/>
-                      <a:ext cx="3124636" cy="1295581"/>
+                      <a:ext cx="2476846" cy="2124371"/>
                     </a:xfrm>
                     <a:prstGeom prst="rect">
                       <a:avLst/>
@@ -938,34 +1210,82 @@
           <w:b/>
           <w:bCs/>
         </w:rPr>
+        <w:t xml:space="preserve">SELECT </w:t>
+      </w:r>
+      <w:proofErr w:type="spellStart"/>
+      <w:r>
+        <w:rPr>
+          <w:b/>
+          <w:bCs/>
+        </w:rPr>
+        <w:t>first_name</w:t>
+      </w:r>
+      <w:proofErr w:type="spellEnd"/>
+      <w:r>
+        <w:rPr>
+          <w:b/>
+          <w:bCs/>
+        </w:rPr>
+        <w:t xml:space="preserve">, </w:t>
+      </w:r>
+      <w:proofErr w:type="spellStart"/>
+      <w:r>
+        <w:rPr>
+          <w:b/>
+          <w:bCs/>
+        </w:rPr>
+        <w:t>last_name</w:t>
+      </w:r>
+      <w:proofErr w:type="spellEnd"/>
+      <w:r>
+        <w:rPr>
+          <w:b/>
+          <w:bCs/>
+        </w:rPr>
+        <w:t xml:space="preserve"> FROM Players WHERE </w:t>
+      </w:r>
+      <w:proofErr w:type="spellStart"/>
+      <w:r>
+        <w:rPr>
+          <w:b/>
+          <w:bCs/>
+        </w:rPr>
+        <w:t>date_of_birth</w:t>
+      </w:r>
+      <w:proofErr w:type="spellEnd"/>
+      <w:r>
+        <w:rPr>
+          <w:b/>
+          <w:bCs/>
+        </w:rPr>
+        <w:t xml:space="preserve"> &lt; '1993-01-01';</w:t>
+      </w:r>
+      <w:r>
+        <w:t xml:space="preserve"> </w:t>
+      </w:r>
+      <w:r>
+        <w:rPr>
+          <w:b/>
+          <w:bCs/>
+        </w:rPr>
+        <w:t>Get the players who are older than 30 years</w:t>
+      </w:r>
+    </w:p>
+    <w:p>
+      <w:pPr>
+        <w:pStyle w:val="ListeParagraf"/>
+        <w:rPr>
+          <w:b/>
+          <w:bCs/>
+        </w:rPr>
+      </w:pPr>
+      <w:r>
+        <w:rPr>
+          <w:b/>
+          <w:bCs/>
+          <w:noProof/>
+        </w:rPr>
         <w:lastRenderedPageBreak/>
-        <w:t>SELECT first_name, last_name FROM Players WHERE date_of_birth &lt; '1993-01-01';</w:t>
-      </w:r>
-      <w:r>
-        <w:t xml:space="preserve"> </w:t>
-      </w:r>
-      <w:r>
-        <w:rPr>
-          <w:b/>
-          <w:bCs/>
-        </w:rPr>
-        <w:t>Get the players who are older than 30 years</w:t>
-      </w:r>
-    </w:p>
-    <w:p>
-      <w:pPr>
-        <w:pStyle w:val="ListeParagraf"/>
-        <w:rPr>
-          <w:b/>
-          <w:bCs/>
-        </w:rPr>
-      </w:pPr>
-      <w:r>
-        <w:rPr>
-          <w:b/>
-          <w:bCs/>
-          <w:noProof/>
-        </w:rPr>
         <w:drawing>
           <wp:inline distT="0" distB="0" distL="0" distR="0" wp14:anchorId="4650DFA0" wp14:editId="3CF7B185">
             <wp:extent cx="2133898" cy="5163271"/>
@@ -1182,23 +1502,126 @@
           <w:b/>
           <w:bCs/>
         </w:rPr>
+        <w:t xml:space="preserve">SELECT </w:t>
+      </w:r>
+      <w:proofErr w:type="spellStart"/>
+      <w:r>
+        <w:rPr>
+          <w:b/>
+          <w:bCs/>
+        </w:rPr>
+        <w:t>first_name</w:t>
+      </w:r>
+      <w:proofErr w:type="spellEnd"/>
+      <w:r>
+        <w:rPr>
+          <w:b/>
+          <w:bCs/>
+        </w:rPr>
+        <w:t xml:space="preserve">, </w:t>
+      </w:r>
+      <w:proofErr w:type="spellStart"/>
+      <w:r>
+        <w:rPr>
+          <w:b/>
+          <w:bCs/>
+        </w:rPr>
+        <w:t>last_name</w:t>
+      </w:r>
+      <w:proofErr w:type="spellEnd"/>
+      <w:r>
+        <w:rPr>
+          <w:b/>
+          <w:bCs/>
+        </w:rPr>
+        <w:t xml:space="preserve"> FROM Players WHERE </w:t>
+      </w:r>
+      <w:proofErr w:type="spellStart"/>
+      <w:r>
+        <w:rPr>
+          <w:b/>
+          <w:bCs/>
+        </w:rPr>
+        <w:t>team_id</w:t>
+      </w:r>
+      <w:proofErr w:type="spellEnd"/>
+      <w:r>
+        <w:rPr>
+          <w:b/>
+          <w:bCs/>
+        </w:rPr>
+        <w:t xml:space="preserve"> = (SELECT </w:t>
+      </w:r>
+      <w:proofErr w:type="spellStart"/>
+      <w:r>
+        <w:rPr>
+          <w:b/>
+          <w:bCs/>
+        </w:rPr>
+        <w:t>team_id</w:t>
+      </w:r>
+      <w:proofErr w:type="spellEnd"/>
+      <w:r>
+        <w:rPr>
+          <w:b/>
+          <w:bCs/>
+        </w:rPr>
+        <w:t xml:space="preserve"> FROM Teams WHERE </w:t>
+      </w:r>
+      <w:proofErr w:type="spellStart"/>
+      <w:r>
+        <w:rPr>
+          <w:b/>
+          <w:bCs/>
+        </w:rPr>
+        <w:t>team_id</w:t>
+      </w:r>
+      <w:proofErr w:type="spellEnd"/>
+      <w:r>
+        <w:rPr>
+          <w:b/>
+          <w:bCs/>
+        </w:rPr>
+        <w:t xml:space="preserve"> = '</w:t>
+      </w:r>
+      <w:r>
+        <w:rPr>
+          <w:b/>
+          <w:bCs/>
+        </w:rPr>
+        <w:t>3</w:t>
+      </w:r>
+      <w:r>
+        <w:rPr>
+          <w:b/>
+          <w:bCs/>
+        </w:rPr>
+        <w:t>'</w:t>
+      </w:r>
+      <w:proofErr w:type="gramStart"/>
+      <w:r>
+        <w:rPr>
+          <w:b/>
+          <w:bCs/>
+        </w:rPr>
+        <w:t>);</w:t>
+      </w:r>
+      <w:proofErr w:type="gramEnd"/>
+    </w:p>
+    <w:p>
+      <w:pPr>
+        <w:pStyle w:val="ListeParagraf"/>
+        <w:rPr>
+          <w:b/>
+          <w:bCs/>
+        </w:rPr>
+      </w:pPr>
+      <w:r>
+        <w:rPr>
+          <w:b/>
+          <w:bCs/>
+        </w:rPr>
         <w:lastRenderedPageBreak/>
-        <w:t>SELECT first_name, last_name FROM Players WHERE team_id = (SELECT team_id FROM Teams WHERE team_id = '2');</w:t>
-      </w:r>
-    </w:p>
-    <w:p>
-      <w:pPr>
-        <w:pStyle w:val="ListeParagraf"/>
-        <w:rPr>
-          <w:b/>
-          <w:bCs/>
-        </w:rPr>
-      </w:pPr>
-      <w:r>
-        <w:rPr>
-          <w:b/>
-          <w:bCs/>
-        </w:rPr>
         <w:t>Get all players for a specific team (e.g., Team A)</w:t>
       </w:r>
     </w:p>
@@ -1214,13 +1637,12 @@
         <w:rPr>
           <w:b/>
           <w:bCs/>
-          <w:noProof/>
         </w:rPr>
         <w:drawing>
-          <wp:inline distT="0" distB="0" distL="0" distR="0" wp14:anchorId="3B79453C" wp14:editId="048C3A46">
-            <wp:extent cx="2753109" cy="3658111"/>
-            <wp:effectExtent l="0" t="0" r="0" b="0"/>
-            <wp:docPr id="1577048916" name="Resim 1" descr="metin, ekran görüntüsü, yazı tipi, sayı, numara içeren bir resim&#10;&#10;Açıklama otomatik olarak oluşturuldu"/>
+          <wp:inline distT="0" distB="0" distL="0" distR="0" wp14:anchorId="10462DD9" wp14:editId="5722B5AD">
+            <wp:extent cx="2095792" cy="2143424"/>
+            <wp:effectExtent l="0" t="0" r="0" b="9525"/>
+            <wp:docPr id="714757931" name="Resim 1" descr="metin, ekran görüntüsü, yazı tipi, sayı, numara içeren bir resim&#10;&#10;Açıklama otomatik olarak oluşturuldu"/>
             <wp:cNvGraphicFramePr>
               <a:graphicFrameLocks xmlns:a="http://schemas.openxmlformats.org/drawingml/2006/main" noChangeAspect="1"/>
             </wp:cNvGraphicFramePr>
@@ -1228,7 +1650,7 @@
               <a:graphicData uri="http://schemas.openxmlformats.org/drawingml/2006/picture">
                 <pic:pic xmlns:pic="http://schemas.openxmlformats.org/drawingml/2006/picture">
                   <pic:nvPicPr>
-                    <pic:cNvPr id="1577048916" name="Resim 1" descr="metin, ekran görüntüsü, yazı tipi, sayı, numara içeren bir resim&#10;&#10;Açıklama otomatik olarak oluşturuldu"/>
+                    <pic:cNvPr id="714757931" name="Resim 1" descr="metin, ekran görüntüsü, yazı tipi, sayı, numara içeren bir resim&#10;&#10;Açıklama otomatik olarak oluşturuldu"/>
                     <pic:cNvPicPr/>
                   </pic:nvPicPr>
                   <pic:blipFill>
@@ -1240,7 +1662,7 @@
                   <pic:spPr>
                     <a:xfrm>
                       <a:off x="0" y="0"/>
-                      <a:ext cx="2753109" cy="3658111"/>
+                      <a:ext cx="2095792" cy="2143424"/>
                     </a:xfrm>
                     <a:prstGeom prst="rect">
                       <a:avLst/>
@@ -1256,65 +1678,53 @@
     <w:p>
       <w:pPr>
         <w:pStyle w:val="ListeParagraf"/>
-        <w:numPr>
-          <w:ilvl w:val="0"/>
-          <w:numId w:val="1"/>
-        </w:numPr>
-      </w:pPr>
-      <w:r>
-        <w:t>SELECT match_id FROM Matches as m</w:t>
-      </w:r>
-    </w:p>
-    <w:p>
-      <w:pPr>
-        <w:pStyle w:val="ListeParagraf"/>
-      </w:pPr>
-      <w:r>
-        <w:t xml:space="preserve">WHERE m.tournament_id = </w:t>
-      </w:r>
-    </w:p>
-    <w:p>
-      <w:pPr>
-        <w:pStyle w:val="ListeParagraf"/>
-      </w:pPr>
-      <w:r>
-        <w:t xml:space="preserve">(SELECT tournament_id FROM </w:t>
-      </w:r>
-    </w:p>
-    <w:p>
-      <w:pPr>
-        <w:pStyle w:val="ListeParagraf"/>
-      </w:pPr>
-      <w:r>
-        <w:t>tournaments as t WHERE t.name = 'Tournament 2');</w:t>
-      </w:r>
-    </w:p>
-    <w:p>
-      <w:pPr>
-        <w:pStyle w:val="ListeParagraf"/>
-      </w:pPr>
-      <w:r>
-        <w:t>List all teams that have participated in a specific tournament</w:t>
-      </w:r>
-    </w:p>
-    <w:p>
-      <w:pPr>
-        <w:pStyle w:val="ListeParagraf"/>
-      </w:pPr>
-    </w:p>
-    <w:p>
-      <w:pPr>
-        <w:pStyle w:val="ListeParagraf"/>
-      </w:pPr>
-      <w:r>
-        <w:rPr>
-          <w:noProof/>
+        <w:rPr>
+          <w:b/>
+          <w:bCs/>
+        </w:rPr>
+      </w:pPr>
+      <w:r>
+        <w:rPr>
+          <w:b/>
+          <w:bCs/>
+        </w:rPr>
+        <w:t xml:space="preserve">If the </w:t>
+      </w:r>
+      <w:proofErr w:type="spellStart"/>
+      <w:r>
+        <w:rPr>
+          <w:b/>
+          <w:bCs/>
+        </w:rPr>
+        <w:t>team_id</w:t>
+      </w:r>
+      <w:proofErr w:type="spellEnd"/>
+      <w:r>
+        <w:rPr>
+          <w:b/>
+          <w:bCs/>
+        </w:rPr>
+        <w:t xml:space="preserve"> = ‘2’ is chosen:</w:t>
+      </w:r>
+    </w:p>
+    <w:p>
+      <w:pPr>
+        <w:pStyle w:val="ListeParagraf"/>
+        <w:rPr>
+          <w:b/>
+          <w:bCs/>
+        </w:rPr>
+      </w:pPr>
+      <w:r>
+        <w:rPr>
+          <w:b/>
+          <w:bCs/>
         </w:rPr>
         <w:drawing>
-          <wp:inline distT="0" distB="0" distL="0" distR="0" wp14:anchorId="3B36E7C3" wp14:editId="18B902C3">
-            <wp:extent cx="5353797" cy="2000529"/>
+          <wp:inline distT="0" distB="0" distL="0" distR="0" wp14:anchorId="185B9469" wp14:editId="64CF3106">
+            <wp:extent cx="2105319" cy="571580"/>
             <wp:effectExtent l="0" t="0" r="0" b="0"/>
-            <wp:docPr id="662435054" name="Resim 1" descr="metin, yazılım, ekran görüntüsü içeren bir resim&#10;&#10;Açıklama otomatik olarak oluşturuldu"/>
+            <wp:docPr id="1100370804" name="Resim 1" descr="metin, yazı tipi, ekran görüntüsü, sayı, numara içeren bir resim&#10;&#10;Açıklama otomatik olarak oluşturuldu"/>
             <wp:cNvGraphicFramePr>
               <a:graphicFrameLocks xmlns:a="http://schemas.openxmlformats.org/drawingml/2006/main" noChangeAspect="1"/>
             </wp:cNvGraphicFramePr>
@@ -1322,7 +1732,7 @@
               <a:graphicData uri="http://schemas.openxmlformats.org/drawingml/2006/picture">
                 <pic:pic xmlns:pic="http://schemas.openxmlformats.org/drawingml/2006/picture">
                   <pic:nvPicPr>
-                    <pic:cNvPr id="662435054" name="Resim 1" descr="metin, yazılım, ekran görüntüsü içeren bir resim&#10;&#10;Açıklama otomatik olarak oluşturuldu"/>
+                    <pic:cNvPr id="1100370804" name="Resim 1" descr="metin, yazı tipi, ekran görüntüsü, sayı, numara içeren bir resim&#10;&#10;Açıklama otomatik olarak oluşturuldu"/>
                     <pic:cNvPicPr/>
                   </pic:nvPicPr>
                   <pic:blipFill>
@@ -1334,7 +1744,7 @@
                   <pic:spPr>
                     <a:xfrm>
                       <a:off x="0" y="0"/>
-                      <a:ext cx="5353797" cy="2000529"/>
+                      <a:ext cx="2105319" cy="571580"/>
                     </a:xfrm>
                     <a:prstGeom prst="rect">
                       <a:avLst/>
@@ -1350,36 +1760,158 @@
     <w:p>
       <w:pPr>
         <w:pStyle w:val="ListeParagraf"/>
+        <w:rPr>
+          <w:b/>
+          <w:bCs/>
+        </w:rPr>
+      </w:pPr>
+      <w:r>
+        <w:rPr>
+          <w:b/>
+          <w:bCs/>
+        </w:rPr>
+        <w:t xml:space="preserve">This is because different sports </w:t>
+      </w:r>
+      <w:proofErr w:type="gramStart"/>
+      <w:r>
+        <w:rPr>
+          <w:b/>
+          <w:bCs/>
+        </w:rPr>
+        <w:t>compose</w:t>
+      </w:r>
+      <w:proofErr w:type="gramEnd"/>
+      <w:r>
+        <w:rPr>
+          <w:b/>
+          <w:bCs/>
+        </w:rPr>
+        <w:t xml:space="preserve"> of different sized teams. And this is a unique feature of our </w:t>
+      </w:r>
+      <w:proofErr w:type="spellStart"/>
+      <w:r>
+        <w:rPr>
+          <w:b/>
+          <w:bCs/>
+        </w:rPr>
+        <w:t>dbms</w:t>
+      </w:r>
+      <w:proofErr w:type="spellEnd"/>
+      <w:r>
+        <w:rPr>
+          <w:b/>
+          <w:bCs/>
+        </w:rPr>
+        <w:t xml:space="preserve"> that allows for multiple sports to be shown.</w:t>
+      </w:r>
+    </w:p>
+    <w:p>
+      <w:pPr>
+        <w:pStyle w:val="ListeParagraf"/>
+        <w:rPr>
+          <w:b/>
+          <w:bCs/>
+        </w:rPr>
+      </w:pPr>
+    </w:p>
+    <w:p>
+      <w:pPr>
+        <w:pStyle w:val="ListeParagraf"/>
         <w:numPr>
           <w:ilvl w:val="0"/>
           <w:numId w:val="1"/>
         </w:numPr>
       </w:pPr>
       <w:r>
-        <w:t>SELECT name FROM Tournaments WHERE location = 'Location 10';</w:t>
-      </w:r>
-    </w:p>
-    <w:p>
-      <w:pPr>
-        <w:pStyle w:val="ListeParagraf"/>
-      </w:pPr>
-      <w:r>
-        <w:t>Get all tournaments held in a specific location</w:t>
-      </w:r>
-    </w:p>
-    <w:p>
-      <w:pPr>
-        <w:pStyle w:val="ListeParagraf"/>
-      </w:pPr>
-      <w:r>
-        <w:rPr>
-          <w:noProof/>
-        </w:rPr>
+        <w:t xml:space="preserve">SELECT </w:t>
+      </w:r>
+      <w:proofErr w:type="spellStart"/>
+      <w:r>
+        <w:t>match_id</w:t>
+      </w:r>
+      <w:proofErr w:type="spellEnd"/>
+      <w:r>
+        <w:t xml:space="preserve"> FROM Matches as m</w:t>
+      </w:r>
+    </w:p>
+    <w:p>
+      <w:pPr>
+        <w:pStyle w:val="ListeParagraf"/>
+      </w:pPr>
+      <w:r>
+        <w:t xml:space="preserve">WHERE </w:t>
+      </w:r>
+      <w:proofErr w:type="spellStart"/>
+      <w:proofErr w:type="gramStart"/>
+      <w:r>
+        <w:t>m.tournament</w:t>
+      </w:r>
+      <w:proofErr w:type="gramEnd"/>
+      <w:r>
+        <w:t>_id</w:t>
+      </w:r>
+      <w:proofErr w:type="spellEnd"/>
+      <w:r>
+        <w:t xml:space="preserve"> = </w:t>
+      </w:r>
+    </w:p>
+    <w:p>
+      <w:pPr>
+        <w:pStyle w:val="ListeParagraf"/>
+      </w:pPr>
+      <w:r>
+        <w:t xml:space="preserve">(SELECT </w:t>
+      </w:r>
+      <w:proofErr w:type="spellStart"/>
+      <w:r>
+        <w:t>tournament_id</w:t>
+      </w:r>
+      <w:proofErr w:type="spellEnd"/>
+      <w:r>
+        <w:t xml:space="preserve"> FROM </w:t>
+      </w:r>
+    </w:p>
+    <w:p>
+      <w:pPr>
+        <w:pStyle w:val="ListeParagraf"/>
+      </w:pPr>
+      <w:r>
+        <w:t>tournaments as t WHERE t.name = 'Tournament 2'</w:t>
+      </w:r>
+      <w:proofErr w:type="gramStart"/>
+      <w:r>
+        <w:t>);</w:t>
+      </w:r>
+      <w:proofErr w:type="gramEnd"/>
+    </w:p>
+    <w:p>
+      <w:pPr>
+        <w:pStyle w:val="ListeParagraf"/>
+      </w:pPr>
+      <w:proofErr w:type="gramStart"/>
+      <w:r>
+        <w:t>List</w:t>
+      </w:r>
+      <w:proofErr w:type="gramEnd"/>
+      <w:r>
+        <w:t xml:space="preserve"> all teams that have participated in a specific tournament</w:t>
+      </w:r>
+    </w:p>
+    <w:p>
+      <w:pPr>
+        <w:pStyle w:val="ListeParagraf"/>
+      </w:pPr>
+    </w:p>
+    <w:p>
+      <w:pPr>
+        <w:pStyle w:val="ListeParagraf"/>
+      </w:pPr>
+      <w:r>
         <w:drawing>
-          <wp:inline distT="0" distB="0" distL="0" distR="0" wp14:anchorId="0FD12861" wp14:editId="0BB2558C">
-            <wp:extent cx="1886213" cy="571580"/>
-            <wp:effectExtent l="0" t="0" r="0" b="0"/>
-            <wp:docPr id="868385217" name="Resim 1" descr="metin, yazı tipi, ekran görüntüsü, çizgi içeren bir resim&#10;&#10;Açıklama otomatik olarak oluşturuldu"/>
+          <wp:inline distT="0" distB="0" distL="0" distR="0" wp14:anchorId="6D3583F9" wp14:editId="5D950575">
+            <wp:extent cx="1152686" cy="2181529"/>
+            <wp:effectExtent l="0" t="0" r="9525" b="0"/>
+            <wp:docPr id="35541933" name="Resim 1" descr="metin, ekran görüntüsü, yazı tipi, sayı, numara içeren bir resim&#10;&#10;Açıklama otomatik olarak oluşturuldu"/>
             <wp:cNvGraphicFramePr>
               <a:graphicFrameLocks xmlns:a="http://schemas.openxmlformats.org/drawingml/2006/main" noChangeAspect="1"/>
             </wp:cNvGraphicFramePr>
@@ -1387,7 +1919,7 @@
               <a:graphicData uri="http://schemas.openxmlformats.org/drawingml/2006/picture">
                 <pic:pic xmlns:pic="http://schemas.openxmlformats.org/drawingml/2006/picture">
                   <pic:nvPicPr>
-                    <pic:cNvPr id="868385217" name="Resim 1" descr="metin, yazı tipi, ekran görüntüsü, çizgi içeren bir resim&#10;&#10;Açıklama otomatik olarak oluşturuldu"/>
+                    <pic:cNvPr id="35541933" name="Resim 1" descr="metin, ekran görüntüsü, yazı tipi, sayı, numara içeren bir resim&#10;&#10;Açıklama otomatik olarak oluşturuldu"/>
                     <pic:cNvPicPr/>
                   </pic:nvPicPr>
                   <pic:blipFill>
@@ -1399,7 +1931,7 @@
                   <pic:spPr>
                     <a:xfrm>
                       <a:off x="0" y="0"/>
-                      <a:ext cx="1886213" cy="571580"/>
+                      <a:ext cx="1152686" cy="2181529"/>
                     </a:xfrm>
                     <a:prstGeom prst="rect">
                       <a:avLst/>
@@ -1421,8 +1953,185 @@
         </w:numPr>
       </w:pPr>
       <w:r>
-        <w:t>SELECT name FROM Teams WHERE coach = (SELECT coach_id FROM Coaches WHERE first_name = "Suzann" AND last_name = "Robbins");</w:t>
-      </w:r>
+        <w:t>SELECT name FROM Tournaments WHERE location = '</w:t>
+      </w:r>
+      <w:proofErr w:type="gramStart"/>
+      <w:r>
+        <w:t>Sivas</w:t>
+      </w:r>
+      <w:r>
+        <w:t>;</w:t>
+      </w:r>
+      <w:proofErr w:type="gramEnd"/>
+    </w:p>
+    <w:p>
+      <w:pPr>
+        <w:pStyle w:val="ListeParagraf"/>
+      </w:pPr>
+      <w:r>
+        <w:t>Get all tournaments held in a specific location</w:t>
+      </w:r>
+    </w:p>
+    <w:p>
+      <w:pPr>
+        <w:pStyle w:val="ListeParagraf"/>
+      </w:pPr>
+      <w:r>
+        <w:drawing>
+          <wp:inline distT="0" distB="0" distL="0" distR="0" wp14:anchorId="3484012B" wp14:editId="39C7B507">
+            <wp:extent cx="2372056" cy="1428949"/>
+            <wp:effectExtent l="0" t="0" r="9525" b="0"/>
+            <wp:docPr id="249177859" name="Resim 1" descr="metin, yazı tipi, ekran görüntüsü, sayı, numara içeren bir resim&#10;&#10;Açıklama otomatik olarak oluşturuldu"/>
+            <wp:cNvGraphicFramePr>
+              <a:graphicFrameLocks xmlns:a="http://schemas.openxmlformats.org/drawingml/2006/main" noChangeAspect="1"/>
+            </wp:cNvGraphicFramePr>
+            <a:graphic xmlns:a="http://schemas.openxmlformats.org/drawingml/2006/main">
+              <a:graphicData uri="http://schemas.openxmlformats.org/drawingml/2006/picture">
+                <pic:pic xmlns:pic="http://schemas.openxmlformats.org/drawingml/2006/picture">
+                  <pic:nvPicPr>
+                    <pic:cNvPr id="249177859" name="Resim 1" descr="metin, yazı tipi, ekran görüntüsü, sayı, numara içeren bir resim&#10;&#10;Açıklama otomatik olarak oluşturuldu"/>
+                    <pic:cNvPicPr/>
+                  </pic:nvPicPr>
+                  <pic:blipFill>
+                    <a:blip r:embed="rId16"/>
+                    <a:stretch>
+                      <a:fillRect/>
+                    </a:stretch>
+                  </pic:blipFill>
+                  <pic:spPr>
+                    <a:xfrm>
+                      <a:off x="0" y="0"/>
+                      <a:ext cx="2372056" cy="1428949"/>
+                    </a:xfrm>
+                    <a:prstGeom prst="rect">
+                      <a:avLst/>
+                    </a:prstGeom>
+                  </pic:spPr>
+                </pic:pic>
+              </a:graphicData>
+            </a:graphic>
+          </wp:inline>
+        </w:drawing>
+      </w:r>
+    </w:p>
+    <w:p>
+      <w:pPr>
+        <w:pStyle w:val="ListeParagraf"/>
+      </w:pPr>
+      <w:r>
+        <w:lastRenderedPageBreak/>
+        <w:t>If location = ‘Internet’:</w:t>
+      </w:r>
+    </w:p>
+    <w:p>
+      <w:pPr>
+        <w:pStyle w:val="ListeParagraf"/>
+      </w:pPr>
+      <w:r>
+        <w:drawing>
+          <wp:inline distT="0" distB="0" distL="0" distR="0" wp14:anchorId="1FAF4A57" wp14:editId="472D899E">
+            <wp:extent cx="2038635" cy="981212"/>
+            <wp:effectExtent l="0" t="0" r="0" b="9525"/>
+            <wp:docPr id="997859225" name="Resim 1" descr="metin, yazı tipi, ekran görüntüsü, çizgi içeren bir resim&#10;&#10;Açıklama otomatik olarak oluşturuldu"/>
+            <wp:cNvGraphicFramePr>
+              <a:graphicFrameLocks xmlns:a="http://schemas.openxmlformats.org/drawingml/2006/main" noChangeAspect="1"/>
+            </wp:cNvGraphicFramePr>
+            <a:graphic xmlns:a="http://schemas.openxmlformats.org/drawingml/2006/main">
+              <a:graphicData uri="http://schemas.openxmlformats.org/drawingml/2006/picture">
+                <pic:pic xmlns:pic="http://schemas.openxmlformats.org/drawingml/2006/picture">
+                  <pic:nvPicPr>
+                    <pic:cNvPr id="997859225" name="Resim 1" descr="metin, yazı tipi, ekran görüntüsü, çizgi içeren bir resim&#10;&#10;Açıklama otomatik olarak oluşturuldu"/>
+                    <pic:cNvPicPr/>
+                  </pic:nvPicPr>
+                  <pic:blipFill>
+                    <a:blip r:embed="rId17"/>
+                    <a:stretch>
+                      <a:fillRect/>
+                    </a:stretch>
+                  </pic:blipFill>
+                  <pic:spPr>
+                    <a:xfrm>
+                      <a:off x="0" y="0"/>
+                      <a:ext cx="2038635" cy="981212"/>
+                    </a:xfrm>
+                    <a:prstGeom prst="rect">
+                      <a:avLst/>
+                    </a:prstGeom>
+                  </pic:spPr>
+                </pic:pic>
+              </a:graphicData>
+            </a:graphic>
+          </wp:inline>
+        </w:drawing>
+      </w:r>
+    </w:p>
+    <w:p>
+      <w:pPr>
+        <w:pStyle w:val="ListeParagraf"/>
+      </w:pPr>
+      <w:r>
+        <w:t xml:space="preserve">This is a feature that allows not only physical sports but also </w:t>
+      </w:r>
+      <w:proofErr w:type="gramStart"/>
+      <w:r>
+        <w:t>internet based</w:t>
+      </w:r>
+      <w:proofErr w:type="gramEnd"/>
+      <w:r>
+        <w:t xml:space="preserve"> sports to be </w:t>
+      </w:r>
+      <w:r>
+        <w:t>accurately stored</w:t>
+      </w:r>
+      <w:r>
+        <w:t>.</w:t>
+      </w:r>
+    </w:p>
+    <w:p>
+      <w:pPr>
+        <w:pStyle w:val="ListeParagraf"/>
+      </w:pPr>
+    </w:p>
+    <w:p>
+      <w:pPr>
+        <w:pStyle w:val="ListeParagraf"/>
+        <w:numPr>
+          <w:ilvl w:val="0"/>
+          <w:numId w:val="1"/>
+        </w:numPr>
+      </w:pPr>
+      <w:r>
+        <w:t xml:space="preserve">SELECT name FROM Teams WHERE coach = (SELECT </w:t>
+      </w:r>
+      <w:proofErr w:type="spellStart"/>
+      <w:r>
+        <w:t>coach_id</w:t>
+      </w:r>
+      <w:proofErr w:type="spellEnd"/>
+      <w:r>
+        <w:t xml:space="preserve"> FROM Coaches WHERE </w:t>
+      </w:r>
+      <w:proofErr w:type="spellStart"/>
+      <w:r>
+        <w:t>first_name</w:t>
+      </w:r>
+      <w:proofErr w:type="spellEnd"/>
+      <w:r>
+        <w:t xml:space="preserve"> = "Suzann" AND </w:t>
+      </w:r>
+      <w:proofErr w:type="spellStart"/>
+      <w:r>
+        <w:t>last_name</w:t>
+      </w:r>
+      <w:proofErr w:type="spellEnd"/>
+      <w:r>
+        <w:t xml:space="preserve"> = "Robbins"</w:t>
+      </w:r>
+      <w:proofErr w:type="gramStart"/>
+      <w:r>
+        <w:t>);</w:t>
+      </w:r>
+      <w:proofErr w:type="gramEnd"/>
     </w:p>
     <w:p>
       <w:pPr>
@@ -1440,7 +2149,6 @@
         <w:rPr>
           <w:noProof/>
         </w:rPr>
-        <w:lastRenderedPageBreak/>
         <w:drawing>
           <wp:inline distT="0" distB="0" distL="0" distR="0" wp14:anchorId="12841866" wp14:editId="6CA2F13D">
             <wp:extent cx="1295581" cy="1095528"/>
@@ -1457,7 +2165,7 @@
                     <pic:cNvPicPr/>
                   </pic:nvPicPr>
                   <pic:blipFill>
-                    <a:blip r:embed="rId16"/>
+                    <a:blip r:embed="rId18"/>
                     <a:stretch>
                       <a:fillRect/>
                     </a:stretch>
@@ -1487,8 +2195,37 @@
         </w:numPr>
       </w:pPr>
       <w:r>
-        <w:t>SELECT first_name, last_name FROM Referees WHERE experience_years &gt; 5;</w:t>
-      </w:r>
+        <w:t xml:space="preserve">SELECT </w:t>
+      </w:r>
+      <w:proofErr w:type="spellStart"/>
+      <w:r>
+        <w:t>first_name</w:t>
+      </w:r>
+      <w:proofErr w:type="spellEnd"/>
+      <w:r>
+        <w:t xml:space="preserve">, </w:t>
+      </w:r>
+      <w:proofErr w:type="spellStart"/>
+      <w:r>
+        <w:t>last_name</w:t>
+      </w:r>
+      <w:proofErr w:type="spellEnd"/>
+      <w:r>
+        <w:t xml:space="preserve"> FROM Referees WHERE </w:t>
+      </w:r>
+      <w:proofErr w:type="spellStart"/>
+      <w:r>
+        <w:t>experience_years</w:t>
+      </w:r>
+      <w:proofErr w:type="spellEnd"/>
+      <w:r>
+        <w:t xml:space="preserve"> &gt; </w:t>
+      </w:r>
+      <w:proofErr w:type="gramStart"/>
+      <w:r>
+        <w:t>5;</w:t>
+      </w:r>
+      <w:proofErr w:type="gramEnd"/>
     </w:p>
     <w:p>
       <w:pPr>
@@ -1502,6 +2239,43 @@
       <w:pPr>
         <w:pStyle w:val="ListeParagraf"/>
       </w:pPr>
+      <w:r>
+        <w:drawing>
+          <wp:inline distT="0" distB="0" distL="0" distR="0" wp14:anchorId="71CD54BC" wp14:editId="6FD7AE85">
+            <wp:extent cx="2191056" cy="2324424"/>
+            <wp:effectExtent l="0" t="0" r="0" b="0"/>
+            <wp:docPr id="1548319732" name="Resim 1" descr="metin, ekran görüntüsü, yazı tipi, sayı, numara içeren bir resim&#10;&#10;Açıklama otomatik olarak oluşturuldu"/>
+            <wp:cNvGraphicFramePr>
+              <a:graphicFrameLocks xmlns:a="http://schemas.openxmlformats.org/drawingml/2006/main" noChangeAspect="1"/>
+            </wp:cNvGraphicFramePr>
+            <a:graphic xmlns:a="http://schemas.openxmlformats.org/drawingml/2006/main">
+              <a:graphicData uri="http://schemas.openxmlformats.org/drawingml/2006/picture">
+                <pic:pic xmlns:pic="http://schemas.openxmlformats.org/drawingml/2006/picture">
+                  <pic:nvPicPr>
+                    <pic:cNvPr id="1548319732" name="Resim 1" descr="metin, ekran görüntüsü, yazı tipi, sayı, numara içeren bir resim&#10;&#10;Açıklama otomatik olarak oluşturuldu"/>
+                    <pic:cNvPicPr/>
+                  </pic:nvPicPr>
+                  <pic:blipFill>
+                    <a:blip r:embed="rId19"/>
+                    <a:stretch>
+                      <a:fillRect/>
+                    </a:stretch>
+                  </pic:blipFill>
+                  <pic:spPr>
+                    <a:xfrm>
+                      <a:off x="0" y="0"/>
+                      <a:ext cx="2191056" cy="2324424"/>
+                    </a:xfrm>
+                    <a:prstGeom prst="rect">
+                      <a:avLst/>
+                    </a:prstGeom>
+                  </pic:spPr>
+                </pic:pic>
+              </a:graphicData>
+            </a:graphic>
+          </wp:inline>
+        </w:drawing>
+      </w:r>
     </w:p>
     <w:p>
       <w:pPr>
@@ -1512,15 +2286,86 @@
         </w:numPr>
       </w:pPr>
       <w:r>
-        <w:t>Get the team with the most wins in a specific tournament.</w:t>
-      </w:r>
-    </w:p>
-    <w:p>
-      <w:pPr>
-        <w:pStyle w:val="ListeParagraf"/>
-      </w:pPr>
-      <w:r>
-        <w:t>SELECT winner_team_id, COUNT(*) AS wins FROM Match_Results WHERE match_id IN (SELECT match_id FROM Matches WHERE tournament_id = 1) GROUP BY winner_team_id ORDER BY wins DESC LIMIT 1;</w:t>
+        <w:t xml:space="preserve">SELECT * FROM tournaments, sports WHERE </w:t>
+      </w:r>
+      <w:proofErr w:type="spellStart"/>
+      <w:proofErr w:type="gramStart"/>
+      <w:r>
+        <w:t>tournaments.sport</w:t>
+      </w:r>
+      <w:proofErr w:type="gramEnd"/>
+      <w:r>
+        <w:t>_id</w:t>
+      </w:r>
+      <w:proofErr w:type="spellEnd"/>
+      <w:r>
+        <w:t xml:space="preserve"> = </w:t>
+      </w:r>
+      <w:proofErr w:type="spellStart"/>
+      <w:r>
+        <w:t>sports.sport_id</w:t>
+      </w:r>
+      <w:proofErr w:type="spellEnd"/>
+      <w:r>
+        <w:t xml:space="preserve"> ORDER BY </w:t>
+      </w:r>
+      <w:proofErr w:type="spellStart"/>
+      <w:r>
+        <w:t>tournament_id</w:t>
+      </w:r>
+      <w:proofErr w:type="spellEnd"/>
+      <w:r>
+        <w:t xml:space="preserve"> ASC;</w:t>
+      </w:r>
+    </w:p>
+    <w:p>
+      <w:pPr>
+        <w:pStyle w:val="ListeParagraf"/>
+      </w:pPr>
+      <w:r>
+        <w:t>View all tournaments and sports, seeing what the sport type of a tournament is.</w:t>
+      </w:r>
+    </w:p>
+    <w:p>
+      <w:pPr>
+        <w:pStyle w:val="ListeParagraf"/>
+      </w:pPr>
+      <w:r>
+        <w:drawing>
+          <wp:inline distT="0" distB="0" distL="0" distR="0" wp14:anchorId="4D0015BE" wp14:editId="12A02784">
+            <wp:extent cx="5760720" cy="788670"/>
+            <wp:effectExtent l="0" t="0" r="0" b="0"/>
+            <wp:docPr id="1513996551" name="Resim 1" descr="metin, yazı tipi, sayı, numara, ekran görüntüsü içeren bir resim&#10;&#10;Açıklama otomatik olarak oluşturuldu"/>
+            <wp:cNvGraphicFramePr>
+              <a:graphicFrameLocks xmlns:a="http://schemas.openxmlformats.org/drawingml/2006/main" noChangeAspect="1"/>
+            </wp:cNvGraphicFramePr>
+            <a:graphic xmlns:a="http://schemas.openxmlformats.org/drawingml/2006/main">
+              <a:graphicData uri="http://schemas.openxmlformats.org/drawingml/2006/picture">
+                <pic:pic xmlns:pic="http://schemas.openxmlformats.org/drawingml/2006/picture">
+                  <pic:nvPicPr>
+                    <pic:cNvPr id="1513996551" name="Resim 1" descr="metin, yazı tipi, sayı, numara, ekran görüntüsü içeren bir resim&#10;&#10;Açıklama otomatik olarak oluşturuldu"/>
+                    <pic:cNvPicPr/>
+                  </pic:nvPicPr>
+                  <pic:blipFill>
+                    <a:blip r:embed="rId20"/>
+                    <a:stretch>
+                      <a:fillRect/>
+                    </a:stretch>
+                  </pic:blipFill>
+                  <pic:spPr>
+                    <a:xfrm>
+                      <a:off x="0" y="0"/>
+                      <a:ext cx="5760720" cy="788670"/>
+                    </a:xfrm>
+                    <a:prstGeom prst="rect">
+                      <a:avLst/>
+                    </a:prstGeom>
+                  </pic:spPr>
+                </pic:pic>
+              </a:graphicData>
+            </a:graphic>
+          </wp:inline>
+        </w:drawing>
       </w:r>
     </w:p>
     <w:p>
@@ -1532,15 +2377,58 @@
         </w:numPr>
       </w:pPr>
       <w:r>
-        <w:t>SELECT SUM(score) AS total_score FROM Player_Stats WHERE player_id = (SELECT player_id FROM Players WHERE first_name = 'Player' AND last_name = 'X');</w:t>
-      </w:r>
-    </w:p>
-    <w:p>
-      <w:pPr>
-        <w:pStyle w:val="ListeParagraf"/>
-      </w:pPr>
-      <w:r>
-        <w:t>Get the total score of a player in all matches</w:t>
+        <w:t xml:space="preserve">SELECT </w:t>
+      </w:r>
+      <w:proofErr w:type="spellStart"/>
+      <w:r>
+        <w:t>player_id</w:t>
+      </w:r>
+      <w:proofErr w:type="spellEnd"/>
+      <w:r>
+        <w:t xml:space="preserve">, </w:t>
+      </w:r>
+      <w:proofErr w:type="spellStart"/>
+      <w:r>
+        <w:t>first_name</w:t>
+      </w:r>
+      <w:proofErr w:type="spellEnd"/>
+      <w:r>
+        <w:t xml:space="preserve">, </w:t>
+      </w:r>
+      <w:proofErr w:type="spellStart"/>
+      <w:r>
+        <w:t>last_name</w:t>
+      </w:r>
+      <w:proofErr w:type="spellEnd"/>
+      <w:r>
+        <w:t xml:space="preserve"> FROM Players WHERE age &gt; 25 AND </w:t>
+      </w:r>
+      <w:proofErr w:type="spellStart"/>
+      <w:r>
+        <w:t>market_value</w:t>
+      </w:r>
+      <w:proofErr w:type="spellEnd"/>
+      <w:r>
+        <w:t xml:space="preserve"> &gt; </w:t>
+      </w:r>
+      <w:proofErr w:type="gramStart"/>
+      <w:r>
+        <w:t>10000;</w:t>
+      </w:r>
+      <w:proofErr w:type="gramEnd"/>
+    </w:p>
+    <w:p>
+      <w:pPr>
+        <w:pStyle w:val="ListeParagraf"/>
+      </w:pPr>
+      <w:r>
+        <w:t xml:space="preserve">Retrieve all players older than 25 with a market value greater than </w:t>
+      </w:r>
+      <w:r>
+        <w:t>10000</w:t>
+      </w:r>
+      <w:r>
+        <w:t>.</w:t>
       </w:r>
     </w:p>
     <w:p>
@@ -1552,31 +2440,62 @@
         </w:numPr>
       </w:pPr>
       <w:r>
-        <w:t>SELECT * FROM PLAYER_STATS as p ORDER BY p.score;</w:t>
-      </w:r>
-    </w:p>
-    <w:p>
-      <w:pPr>
-        <w:pStyle w:val="ListeParagraf"/>
-      </w:pPr>
-      <w:r>
-        <w:t>Order players according to the worst scoring to best scoring.</w:t>
-      </w:r>
-    </w:p>
-    <w:p>
-      <w:pPr>
-        <w:pStyle w:val="ListeParagraf"/>
-      </w:pPr>
-      <w:r>
-        <w:t>SELECT p.match_id, COUNT(*) as "participating_player_no" FROM PLAYER_STATS as p GROUP BY p.match_id;</w:t>
-      </w:r>
-    </w:p>
-    <w:p>
-      <w:pPr>
-        <w:pStyle w:val="ListeParagraf"/>
-      </w:pPr>
-      <w:r>
-        <w:t>Counts how many players participated in a match. And prints each match’s participating player count.</w:t>
+        <w:t xml:space="preserve">SELECT name FROM Sports WHERE </w:t>
+      </w:r>
+      <w:proofErr w:type="spellStart"/>
+      <w:r>
+        <w:t>sport_id</w:t>
+      </w:r>
+      <w:proofErr w:type="spellEnd"/>
+      <w:r>
+        <w:t xml:space="preserve"> IN (SELECT </w:t>
+      </w:r>
+      <w:proofErr w:type="spellStart"/>
+      <w:r>
+        <w:t>sport_id</w:t>
+      </w:r>
+      <w:proofErr w:type="spellEnd"/>
+      <w:r>
+        <w:t xml:space="preserve"> FROM Tournaments WHERE </w:t>
+      </w:r>
+      <w:proofErr w:type="spellStart"/>
+      <w:r>
+        <w:t>start_date</w:t>
+      </w:r>
+      <w:proofErr w:type="spellEnd"/>
+      <w:r>
+        <w:t xml:space="preserve"> BETWEEN '202</w:t>
+      </w:r>
+      <w:r>
+        <w:t>3</w:t>
+      </w:r>
+      <w:r>
+        <w:t>-01-01' AND '202</w:t>
+      </w:r>
+      <w:r>
+        <w:t>3</w:t>
+      </w:r>
+      <w:r>
+        <w:t>-12-31'</w:t>
+      </w:r>
+      <w:proofErr w:type="gramStart"/>
+      <w:r>
+        <w:t>);</w:t>
+      </w:r>
+      <w:proofErr w:type="gramEnd"/>
+    </w:p>
+    <w:p>
+      <w:pPr>
+        <w:pStyle w:val="ListeParagraf"/>
+      </w:pPr>
+      <w:r>
+        <w:t>Retrieve sports for tournaments that are held in the year 202</w:t>
+      </w:r>
+      <w:r>
+        <w:t>3</w:t>
+      </w:r>
+      <w:r>
+        <w:t>.</w:t>
       </w:r>
     </w:p>
     <w:p>
@@ -1588,15 +2507,88 @@
         </w:numPr>
       </w:pPr>
       <w:r>
-        <w:t>SELECT * FROM tournaments, sports WHERE tournaments.sport_id = sports.sport_id ORDER BY tournament_id ASC;</w:t>
-      </w:r>
-    </w:p>
-    <w:p>
-      <w:pPr>
-        <w:pStyle w:val="ListeParagraf"/>
-      </w:pPr>
-      <w:r>
-        <w:t>View all tournaments and sports, seeing what the sport type of a tournament is.</w:t>
+        <w:t xml:space="preserve">SELECT </w:t>
+      </w:r>
+      <w:proofErr w:type="gramStart"/>
+      <w:r>
+        <w:t>COUNT(</w:t>
+      </w:r>
+      <w:proofErr w:type="gramEnd"/>
+      <w:r>
+        <w:t xml:space="preserve">*) AS </w:t>
+      </w:r>
+      <w:proofErr w:type="spellStart"/>
+      <w:r>
+        <w:t>total_matches</w:t>
+      </w:r>
+      <w:proofErr w:type="spellEnd"/>
+      <w:r>
+        <w:t xml:space="preserve"> FROM Matches WHERE </w:t>
+      </w:r>
+      <w:proofErr w:type="spellStart"/>
+      <w:r>
+        <w:t>match_date</w:t>
+      </w:r>
+      <w:proofErr w:type="spellEnd"/>
+      <w:r>
+        <w:t xml:space="preserve"> </w:t>
+      </w:r>
+      <w:r>
+        <w:t>&lt;</w:t>
+      </w:r>
+      <w:r>
+        <w:t xml:space="preserve"> '2024-11-01';</w:t>
+      </w:r>
+    </w:p>
+    <w:p>
+      <w:pPr>
+        <w:pStyle w:val="ListeParagraf"/>
+      </w:pPr>
+      <w:r>
+        <w:lastRenderedPageBreak/>
+        <w:t>Count matches before a certain date.</w:t>
+      </w:r>
+    </w:p>
+    <w:p>
+      <w:pPr>
+        <w:pStyle w:val="ListeParagraf"/>
+      </w:pPr>
+      <w:r>
+        <w:drawing>
+          <wp:inline distT="0" distB="0" distL="0" distR="0" wp14:anchorId="0CF23B7F" wp14:editId="49DCA76B">
+            <wp:extent cx="1400370" cy="543001"/>
+            <wp:effectExtent l="0" t="0" r="0" b="9525"/>
+            <wp:docPr id="709684732" name="Resim 1" descr="metin, yazı tipi, ekran görüntüsü, çizgi içeren bir resim&#10;&#10;Açıklama otomatik olarak oluşturuldu"/>
+            <wp:cNvGraphicFramePr>
+              <a:graphicFrameLocks xmlns:a="http://schemas.openxmlformats.org/drawingml/2006/main" noChangeAspect="1"/>
+            </wp:cNvGraphicFramePr>
+            <a:graphic xmlns:a="http://schemas.openxmlformats.org/drawingml/2006/main">
+              <a:graphicData uri="http://schemas.openxmlformats.org/drawingml/2006/picture">
+                <pic:pic xmlns:pic="http://schemas.openxmlformats.org/drawingml/2006/picture">
+                  <pic:nvPicPr>
+                    <pic:cNvPr id="709684732" name="Resim 1" descr="metin, yazı tipi, ekran görüntüsü, çizgi içeren bir resim&#10;&#10;Açıklama otomatik olarak oluşturuldu"/>
+                    <pic:cNvPicPr/>
+                  </pic:nvPicPr>
+                  <pic:blipFill>
+                    <a:blip r:embed="rId21"/>
+                    <a:stretch>
+                      <a:fillRect/>
+                    </a:stretch>
+                  </pic:blipFill>
+                  <pic:spPr>
+                    <a:xfrm>
+                      <a:off x="0" y="0"/>
+                      <a:ext cx="1400370" cy="543001"/>
+                    </a:xfrm>
+                    <a:prstGeom prst="rect">
+                      <a:avLst/>
+                    </a:prstGeom>
+                  </pic:spPr>
+                </pic:pic>
+              </a:graphicData>
+            </a:graphic>
+          </wp:inline>
+        </w:drawing>
       </w:r>
     </w:p>
     <w:p>
@@ -1608,7 +2600,66 @@
         </w:numPr>
       </w:pPr>
       <w:r>
-        <w:t>C</w:t>
+        <w:t xml:space="preserve">SELECT </w:t>
+      </w:r>
+      <w:proofErr w:type="spellStart"/>
+      <w:r>
+        <w:t>team_id</w:t>
+      </w:r>
+      <w:proofErr w:type="spellEnd"/>
+      <w:r>
+        <w:t xml:space="preserve">, name FROM Teams WHERE </w:t>
+      </w:r>
+      <w:proofErr w:type="spellStart"/>
+      <w:r>
+        <w:t>team_id</w:t>
+      </w:r>
+      <w:proofErr w:type="spellEnd"/>
+      <w:r>
+        <w:t xml:space="preserve"> NOT IN (SELECT </w:t>
+      </w:r>
+      <w:proofErr w:type="spellStart"/>
+      <w:r>
+        <w:t>team_id</w:t>
+      </w:r>
+      <w:proofErr w:type="spellEnd"/>
+      <w:r>
+        <w:t xml:space="preserve"> FROM </w:t>
+      </w:r>
+      <w:proofErr w:type="spellStart"/>
+      <w:r>
+        <w:t>Team_Tournament_Participation</w:t>
+      </w:r>
+      <w:proofErr w:type="spellEnd"/>
+      <w:r>
+        <w:t xml:space="preserve"> WHERE </w:t>
+      </w:r>
+      <w:proofErr w:type="spellStart"/>
+      <w:r>
+        <w:t>tournament_id</w:t>
+      </w:r>
+      <w:proofErr w:type="spellEnd"/>
+      <w:r>
+        <w:t xml:space="preserve"> = 5</w:t>
+      </w:r>
+      <w:proofErr w:type="gramStart"/>
+      <w:r>
+        <w:t>);</w:t>
+      </w:r>
+      <w:proofErr w:type="gramEnd"/>
+    </w:p>
+    <w:p>
+      <w:pPr>
+        <w:pStyle w:val="ListeParagraf"/>
+      </w:pPr>
+      <w:r>
+        <w:t>Retrieve teams that did not participate in a specific tournament (</w:t>
+      </w:r>
+      <w:r>
+        <w:t>in this case</w:t>
+      </w:r>
+      <w:r>
+        <w:t xml:space="preserve"> tournament ID = 5).</w:t>
       </w:r>
     </w:p>
     <w:p>
@@ -1620,7 +2671,79 @@
         </w:numPr>
       </w:pPr>
       <w:r>
-        <w:t>D</w:t>
+        <w:t xml:space="preserve">SELECT </w:t>
+      </w:r>
+      <w:proofErr w:type="spellStart"/>
+      <w:r>
+        <w:t>referee_id</w:t>
+      </w:r>
+      <w:proofErr w:type="spellEnd"/>
+      <w:r>
+        <w:t xml:space="preserve">, </w:t>
+      </w:r>
+      <w:proofErr w:type="spellStart"/>
+      <w:r>
+        <w:t>first_name</w:t>
+      </w:r>
+      <w:proofErr w:type="spellEnd"/>
+      <w:r>
+        <w:t xml:space="preserve">, </w:t>
+      </w:r>
+      <w:proofErr w:type="spellStart"/>
+      <w:r>
+        <w:t>last_name</w:t>
+      </w:r>
+      <w:proofErr w:type="spellEnd"/>
+      <w:r>
+        <w:t xml:space="preserve"> FROM Referees WHERE </w:t>
+      </w:r>
+      <w:proofErr w:type="spellStart"/>
+      <w:r>
+        <w:t>referee_id</w:t>
+      </w:r>
+      <w:proofErr w:type="spellEnd"/>
+      <w:r>
+        <w:t xml:space="preserve"> NOT IN (SELECT </w:t>
+      </w:r>
+      <w:proofErr w:type="spellStart"/>
+      <w:r>
+        <w:t>referee_id</w:t>
+      </w:r>
+      <w:proofErr w:type="spellEnd"/>
+      <w:r>
+        <w:t xml:space="preserve"> FROM </w:t>
+      </w:r>
+      <w:proofErr w:type="spellStart"/>
+      <w:r>
+        <w:t>Referees_in_Match</w:t>
+      </w:r>
+      <w:proofErr w:type="spellEnd"/>
+      <w:r>
+        <w:t xml:space="preserve"> WHERE </w:t>
+      </w:r>
+      <w:proofErr w:type="spellStart"/>
+      <w:r>
+        <w:t>match_id</w:t>
+      </w:r>
+      <w:proofErr w:type="spellEnd"/>
+      <w:r>
+        <w:t xml:space="preserve"> = 3</w:t>
+      </w:r>
+      <w:proofErr w:type="gramStart"/>
+      <w:r>
+        <w:t>);</w:t>
+      </w:r>
+      <w:proofErr w:type="gramEnd"/>
+    </w:p>
+    <w:p>
+      <w:pPr>
+        <w:pStyle w:val="ListeParagraf"/>
+      </w:pPr>
+      <w:r>
+        <w:t xml:space="preserve"> </w:t>
+      </w:r>
+      <w:r>
+        <w:t>Retrieve referees who did not officiate in a specific match.</w:t>
       </w:r>
     </w:p>
     <w:p>
@@ -1632,7 +2755,84 @@
         </w:numPr>
       </w:pPr>
       <w:r>
-        <w:t>E</w:t>
+        <w:t xml:space="preserve">SELECT DISTINCT location, </w:t>
+      </w:r>
+      <w:proofErr w:type="spellStart"/>
+      <w:proofErr w:type="gramStart"/>
+      <w:r>
+        <w:t>matches.match</w:t>
+      </w:r>
+      <w:proofErr w:type="gramEnd"/>
+      <w:r>
+        <w:t>_id</w:t>
+      </w:r>
+      <w:proofErr w:type="spellEnd"/>
+      <w:r>
+        <w:t xml:space="preserve"> FROM Matches WHERE </w:t>
+      </w:r>
+      <w:proofErr w:type="spellStart"/>
+      <w:r>
+        <w:t>match_date</w:t>
+      </w:r>
+      <w:proofErr w:type="spellEnd"/>
+      <w:r>
+        <w:t xml:space="preserve"> BETWEEN '2020-11-01' AND '2024-11-30';</w:t>
+      </w:r>
+    </w:p>
+    <w:p>
+      <w:pPr>
+        <w:pStyle w:val="ListeParagraf"/>
+      </w:pPr>
+      <w:r>
+        <w:drawing>
+          <wp:inline distT="0" distB="0" distL="0" distR="0" wp14:anchorId="069F6076" wp14:editId="74EE58EC">
+            <wp:extent cx="1848108" cy="2172003"/>
+            <wp:effectExtent l="0" t="0" r="0" b="0"/>
+            <wp:docPr id="1428003678" name="Resim 1" descr="metin, ekran görüntüsü, yazı tipi, sayı, numara içeren bir resim&#10;&#10;Açıklama otomatik olarak oluşturuldu"/>
+            <wp:cNvGraphicFramePr>
+              <a:graphicFrameLocks xmlns:a="http://schemas.openxmlformats.org/drawingml/2006/main" noChangeAspect="1"/>
+            </wp:cNvGraphicFramePr>
+            <a:graphic xmlns:a="http://schemas.openxmlformats.org/drawingml/2006/main">
+              <a:graphicData uri="http://schemas.openxmlformats.org/drawingml/2006/picture">
+                <pic:pic xmlns:pic="http://schemas.openxmlformats.org/drawingml/2006/picture">
+                  <pic:nvPicPr>
+                    <pic:cNvPr id="1428003678" name="Resim 1" descr="metin, ekran görüntüsü, yazı tipi, sayı, numara içeren bir resim&#10;&#10;Açıklama otomatik olarak oluşturuldu"/>
+                    <pic:cNvPicPr/>
+                  </pic:nvPicPr>
+                  <pic:blipFill>
+                    <a:blip r:embed="rId22"/>
+                    <a:stretch>
+                      <a:fillRect/>
+                    </a:stretch>
+                  </pic:blipFill>
+                  <pic:spPr>
+                    <a:xfrm>
+                      <a:off x="0" y="0"/>
+                      <a:ext cx="1848108" cy="2172003"/>
+                    </a:xfrm>
+                    <a:prstGeom prst="rect">
+                      <a:avLst/>
+                    </a:prstGeom>
+                  </pic:spPr>
+                </pic:pic>
+              </a:graphicData>
+            </a:graphic>
+          </wp:inline>
+        </w:drawing>
+      </w:r>
+    </w:p>
+    <w:p>
+      <w:pPr>
+        <w:pStyle w:val="ListeParagraf"/>
+      </w:pPr>
+      <w:r>
+        <w:t xml:space="preserve">View locations of matches that are played in </w:t>
+      </w:r>
+      <w:r>
+        <w:t>a certain date interval</w:t>
+      </w:r>
+      <w:r>
+        <w:t>.</w:t>
       </w:r>
     </w:p>
     <w:p>
@@ -1644,7 +2844,50 @@
         </w:numPr>
       </w:pPr>
       <w:r>
-        <w:t>F</w:t>
+        <w:t xml:space="preserve">SELECT </w:t>
+      </w:r>
+      <w:proofErr w:type="spellStart"/>
+      <w:r>
+        <w:t>tournament_id</w:t>
+      </w:r>
+      <w:proofErr w:type="spellEnd"/>
+      <w:r>
+        <w:t xml:space="preserve">, </w:t>
+      </w:r>
+      <w:proofErr w:type="gramStart"/>
+      <w:r>
+        <w:t>COUNT(</w:t>
+      </w:r>
+      <w:proofErr w:type="gramEnd"/>
+      <w:r>
+        <w:t xml:space="preserve">*) AS </w:t>
+      </w:r>
+      <w:proofErr w:type="spellStart"/>
+      <w:r>
+        <w:t>num_matches</w:t>
+      </w:r>
+      <w:proofErr w:type="spellEnd"/>
+      <w:r>
+        <w:t xml:space="preserve"> FROM Matches GROUP BY </w:t>
+      </w:r>
+      <w:proofErr w:type="spellStart"/>
+      <w:r>
+        <w:t>tournament_id</w:t>
+      </w:r>
+      <w:proofErr w:type="spellEnd"/>
+      <w:r>
+        <w:t>;</w:t>
+      </w:r>
+      <w:r>
+        <w:t xml:space="preserve"> </w:t>
+      </w:r>
+    </w:p>
+    <w:p>
+      <w:pPr>
+        <w:pStyle w:val="ListeParagraf"/>
+      </w:pPr>
+      <w:r>
+        <w:t>Retrieve the number of matches for each tournament.</w:t>
       </w:r>
     </w:p>
     <w:p>
@@ -1656,7 +2899,64 @@
         </w:numPr>
       </w:pPr>
       <w:r>
-        <w:t>G</w:t>
+        <w:t xml:space="preserve">SELECT </w:t>
+      </w:r>
+      <w:proofErr w:type="spellStart"/>
+      <w:r>
+        <w:t>team_id</w:t>
+      </w:r>
+      <w:proofErr w:type="spellEnd"/>
+      <w:r>
+        <w:t xml:space="preserve">, </w:t>
+      </w:r>
+      <w:proofErr w:type="gramStart"/>
+      <w:r>
+        <w:t>SUM(</w:t>
+      </w:r>
+      <w:proofErr w:type="spellStart"/>
+      <w:proofErr w:type="gramEnd"/>
+      <w:r>
+        <w:t>total_minutes_played</w:t>
+      </w:r>
+      <w:proofErr w:type="spellEnd"/>
+      <w:r>
+        <w:t xml:space="preserve">) AS </w:t>
+      </w:r>
+      <w:proofErr w:type="spellStart"/>
+      <w:r>
+        <w:t>total_played_minutes</w:t>
+      </w:r>
+      <w:proofErr w:type="spellEnd"/>
+      <w:r>
+        <w:t xml:space="preserve"> FROM Players GROUP BY </w:t>
+      </w:r>
+      <w:proofErr w:type="spellStart"/>
+      <w:r>
+        <w:t>team_id</w:t>
+      </w:r>
+      <w:proofErr w:type="spellEnd"/>
+      <w:r>
+        <w:t>;</w:t>
+      </w:r>
+    </w:p>
+    <w:p>
+      <w:pPr>
+        <w:ind w:left="360"/>
+      </w:pPr>
+      <w:r>
+        <w:t xml:space="preserve">Retrieve the total minutes </w:t>
+      </w:r>
+      <w:r>
+        <w:t xml:space="preserve">each player </w:t>
+      </w:r>
+      <w:r>
+        <w:t xml:space="preserve">played </w:t>
+      </w:r>
+      <w:r>
+        <w:t xml:space="preserve">in </w:t>
+      </w:r>
+      <w:r>
+        <w:t>each team.</w:t>
       </w:r>
     </w:p>
     <w:p>
@@ -1668,13 +2968,78 @@
         </w:numPr>
       </w:pPr>
       <w:r>
-        <w:t>SELECT * FROM PLAYER_STATS as p ORDER BY p.score</w:t>
-      </w:r>
-      <w:r>
-        <w:t xml:space="preserve"> DESC LIMIT 5</w:t>
-      </w:r>
-      <w:r>
-        <w:t>;</w:t>
+        <w:t xml:space="preserve">SELECT </w:t>
+      </w:r>
+      <w:proofErr w:type="spellStart"/>
+      <w:r>
+        <w:t>team_id</w:t>
+      </w:r>
+      <w:proofErr w:type="spellEnd"/>
+      <w:r>
+        <w:t xml:space="preserve">, name FROM Teams WHERE </w:t>
+      </w:r>
+      <w:proofErr w:type="spellStart"/>
+      <w:r>
+        <w:t>founded_year</w:t>
+      </w:r>
+      <w:proofErr w:type="spellEnd"/>
+      <w:r>
+        <w:t xml:space="preserve"> &lt; </w:t>
+      </w:r>
+      <w:proofErr w:type="gramStart"/>
+      <w:r>
+        <w:t>2000;</w:t>
+      </w:r>
+      <w:proofErr w:type="gramEnd"/>
+    </w:p>
+    <w:p>
+      <w:pPr>
+        <w:pStyle w:val="ListeParagraf"/>
+      </w:pPr>
+      <w:r>
+        <w:t>Retrieve teams founded before the year 2000.</w:t>
+      </w:r>
+    </w:p>
+    <w:p>
+      <w:pPr>
+        <w:pStyle w:val="ListeParagraf"/>
+      </w:pPr>
+      <w:r>
+        <w:drawing>
+          <wp:inline distT="0" distB="0" distL="0" distR="0" wp14:anchorId="1431BC37" wp14:editId="55013C70">
+            <wp:extent cx="1848108" cy="2162477"/>
+            <wp:effectExtent l="0" t="0" r="0" b="9525"/>
+            <wp:docPr id="1801391327" name="Resim 1" descr="metin, ekran görüntüsü, yazı tipi, sayı, numara içeren bir resim&#10;&#10;Açıklama otomatik olarak oluşturuldu"/>
+            <wp:cNvGraphicFramePr>
+              <a:graphicFrameLocks xmlns:a="http://schemas.openxmlformats.org/drawingml/2006/main" noChangeAspect="1"/>
+            </wp:cNvGraphicFramePr>
+            <a:graphic xmlns:a="http://schemas.openxmlformats.org/drawingml/2006/main">
+              <a:graphicData uri="http://schemas.openxmlformats.org/drawingml/2006/picture">
+                <pic:pic xmlns:pic="http://schemas.openxmlformats.org/drawingml/2006/picture">
+                  <pic:nvPicPr>
+                    <pic:cNvPr id="1801391327" name="Resim 1" descr="metin, ekran görüntüsü, yazı tipi, sayı, numara içeren bir resim&#10;&#10;Açıklama otomatik olarak oluşturuldu"/>
+                    <pic:cNvPicPr/>
+                  </pic:nvPicPr>
+                  <pic:blipFill>
+                    <a:blip r:embed="rId23"/>
+                    <a:stretch>
+                      <a:fillRect/>
+                    </a:stretch>
+                  </pic:blipFill>
+                  <pic:spPr>
+                    <a:xfrm>
+                      <a:off x="0" y="0"/>
+                      <a:ext cx="1848108" cy="2162477"/>
+                    </a:xfrm>
+                    <a:prstGeom prst="rect">
+                      <a:avLst/>
+                    </a:prstGeom>
+                  </pic:spPr>
+                </pic:pic>
+              </a:graphicData>
+            </a:graphic>
+          </wp:inline>
+        </w:drawing>
       </w:r>
     </w:p>
     <w:p>
@@ -1685,6 +3050,732 @@
           <w:numId w:val="1"/>
         </w:numPr>
       </w:pPr>
+      <w:r>
+        <w:lastRenderedPageBreak/>
+        <w:t xml:space="preserve">SELECT </w:t>
+      </w:r>
+      <w:proofErr w:type="spellStart"/>
+      <w:r>
+        <w:t>team_id</w:t>
+      </w:r>
+      <w:proofErr w:type="spellEnd"/>
+      <w:r>
+        <w:t xml:space="preserve">, name FROM Teams WHERE coach IN (SELECT </w:t>
+      </w:r>
+      <w:proofErr w:type="spellStart"/>
+      <w:r>
+        <w:t>coach_id</w:t>
+      </w:r>
+      <w:proofErr w:type="spellEnd"/>
+      <w:r>
+        <w:t xml:space="preserve"> FROM Coaches WHERE </w:t>
+      </w:r>
+      <w:proofErr w:type="spellStart"/>
+      <w:r>
+        <w:t>experience_years</w:t>
+      </w:r>
+      <w:proofErr w:type="spellEnd"/>
+      <w:r>
+        <w:t xml:space="preserve"> &gt; 10</w:t>
+      </w:r>
+      <w:proofErr w:type="gramStart"/>
+      <w:r>
+        <w:t>);</w:t>
+      </w:r>
+      <w:proofErr w:type="gramEnd"/>
+    </w:p>
+    <w:p>
+      <w:pPr>
+        <w:pStyle w:val="ListeParagraf"/>
+      </w:pPr>
+      <w:r>
+        <w:drawing>
+          <wp:inline distT="0" distB="0" distL="0" distR="0" wp14:anchorId="6BE49411" wp14:editId="7F1BD342">
+            <wp:extent cx="1943371" cy="2191056"/>
+            <wp:effectExtent l="0" t="0" r="0" b="0"/>
+            <wp:docPr id="1185388367" name="Resim 1" descr="metin, ekran görüntüsü, yazı tipi, sayı, numara içeren bir resim&#10;&#10;Açıklama otomatik olarak oluşturuldu"/>
+            <wp:cNvGraphicFramePr>
+              <a:graphicFrameLocks xmlns:a="http://schemas.openxmlformats.org/drawingml/2006/main" noChangeAspect="1"/>
+            </wp:cNvGraphicFramePr>
+            <a:graphic xmlns:a="http://schemas.openxmlformats.org/drawingml/2006/main">
+              <a:graphicData uri="http://schemas.openxmlformats.org/drawingml/2006/picture">
+                <pic:pic xmlns:pic="http://schemas.openxmlformats.org/drawingml/2006/picture">
+                  <pic:nvPicPr>
+                    <pic:cNvPr id="1185388367" name="Resim 1" descr="metin, ekran görüntüsü, yazı tipi, sayı, numara içeren bir resim&#10;&#10;Açıklama otomatik olarak oluşturuldu"/>
+                    <pic:cNvPicPr/>
+                  </pic:nvPicPr>
+                  <pic:blipFill>
+                    <a:blip r:embed="rId24"/>
+                    <a:stretch>
+                      <a:fillRect/>
+                    </a:stretch>
+                  </pic:blipFill>
+                  <pic:spPr>
+                    <a:xfrm>
+                      <a:off x="0" y="0"/>
+                      <a:ext cx="1943371" cy="2191056"/>
+                    </a:xfrm>
+                    <a:prstGeom prst="rect">
+                      <a:avLst/>
+                    </a:prstGeom>
+                  </pic:spPr>
+                </pic:pic>
+              </a:graphicData>
+            </a:graphic>
+          </wp:inline>
+        </w:drawing>
+      </w:r>
+    </w:p>
+    <w:p>
+      <w:pPr>
+        <w:pStyle w:val="ListeParagraf"/>
+        <w:numPr>
+          <w:ilvl w:val="0"/>
+          <w:numId w:val="1"/>
+        </w:numPr>
+      </w:pPr>
+      <w:r>
+        <w:t xml:space="preserve">SELECT </w:t>
+      </w:r>
+      <w:proofErr w:type="spellStart"/>
+      <w:r>
+        <w:t>team_id</w:t>
+      </w:r>
+      <w:proofErr w:type="spellEnd"/>
+      <w:r>
+        <w:t xml:space="preserve">, </w:t>
+      </w:r>
+      <w:proofErr w:type="gramStart"/>
+      <w:r>
+        <w:t>AVG(</w:t>
+      </w:r>
+      <w:proofErr w:type="gramEnd"/>
+      <w:r>
+        <w:t xml:space="preserve">salary) AS </w:t>
+      </w:r>
+      <w:proofErr w:type="spellStart"/>
+      <w:r>
+        <w:t>average_salary</w:t>
+      </w:r>
+      <w:proofErr w:type="spellEnd"/>
+      <w:r>
+        <w:t xml:space="preserve"> FROM Players GROUP BY </w:t>
+      </w:r>
+      <w:proofErr w:type="spellStart"/>
+      <w:r>
+        <w:t>team_id</w:t>
+      </w:r>
+      <w:proofErr w:type="spellEnd"/>
+      <w:r>
+        <w:t>;</w:t>
+      </w:r>
+    </w:p>
+    <w:p>
+      <w:pPr>
+        <w:pStyle w:val="ListeParagraf"/>
+      </w:pPr>
+      <w:r>
+        <w:t>Retrieve the average salary of players for each team.</w:t>
+      </w:r>
+    </w:p>
+    <w:p>
+      <w:pPr>
+        <w:pStyle w:val="ListeParagraf"/>
+      </w:pPr>
+      <w:r>
+        <w:drawing>
+          <wp:inline distT="0" distB="0" distL="0" distR="0" wp14:anchorId="40DB8B80" wp14:editId="6FE8AF62">
+            <wp:extent cx="2286319" cy="2152950"/>
+            <wp:effectExtent l="0" t="0" r="0" b="0"/>
+            <wp:docPr id="1751271612" name="Resim 1" descr="metin, ekran görüntüsü, yazı tipi, sayı, numara içeren bir resim&#10;&#10;Açıklama otomatik olarak oluşturuldu"/>
+            <wp:cNvGraphicFramePr>
+              <a:graphicFrameLocks xmlns:a="http://schemas.openxmlformats.org/drawingml/2006/main" noChangeAspect="1"/>
+            </wp:cNvGraphicFramePr>
+            <a:graphic xmlns:a="http://schemas.openxmlformats.org/drawingml/2006/main">
+              <a:graphicData uri="http://schemas.openxmlformats.org/drawingml/2006/picture">
+                <pic:pic xmlns:pic="http://schemas.openxmlformats.org/drawingml/2006/picture">
+                  <pic:nvPicPr>
+                    <pic:cNvPr id="1751271612" name="Resim 1" descr="metin, ekran görüntüsü, yazı tipi, sayı, numara içeren bir resim&#10;&#10;Açıklama otomatik olarak oluşturuldu"/>
+                    <pic:cNvPicPr/>
+                  </pic:nvPicPr>
+                  <pic:blipFill>
+                    <a:blip r:embed="rId25"/>
+                    <a:stretch>
+                      <a:fillRect/>
+                    </a:stretch>
+                  </pic:blipFill>
+                  <pic:spPr>
+                    <a:xfrm>
+                      <a:off x="0" y="0"/>
+                      <a:ext cx="2286319" cy="2152950"/>
+                    </a:xfrm>
+                    <a:prstGeom prst="rect">
+                      <a:avLst/>
+                    </a:prstGeom>
+                  </pic:spPr>
+                </pic:pic>
+              </a:graphicData>
+            </a:graphic>
+          </wp:inline>
+        </w:drawing>
+      </w:r>
+    </w:p>
+    <w:p>
+      <w:pPr>
+        <w:pStyle w:val="ListeParagraf"/>
+        <w:numPr>
+          <w:ilvl w:val="0"/>
+          <w:numId w:val="1"/>
+        </w:numPr>
+      </w:pPr>
+      <w:r>
+        <w:t xml:space="preserve">SELECT </w:t>
+      </w:r>
+      <w:proofErr w:type="spellStart"/>
+      <w:r>
+        <w:t>referee_id</w:t>
+      </w:r>
+      <w:proofErr w:type="spellEnd"/>
+      <w:r>
+        <w:t xml:space="preserve">, </w:t>
+      </w:r>
+      <w:proofErr w:type="gramStart"/>
+      <w:r>
+        <w:t>COUNT(</w:t>
+      </w:r>
+      <w:proofErr w:type="gramEnd"/>
+      <w:r>
+        <w:t xml:space="preserve">*) AS </w:t>
+      </w:r>
+      <w:proofErr w:type="spellStart"/>
+      <w:r>
+        <w:t>total_matches</w:t>
+      </w:r>
+      <w:proofErr w:type="spellEnd"/>
+      <w:r>
+        <w:t xml:space="preserve"> FROM </w:t>
+      </w:r>
+      <w:proofErr w:type="spellStart"/>
+      <w:r>
+        <w:t>Referees_in_Match</w:t>
+      </w:r>
+      <w:proofErr w:type="spellEnd"/>
+      <w:r>
+        <w:t xml:space="preserve"> GROUP BY </w:t>
+      </w:r>
+      <w:proofErr w:type="spellStart"/>
+      <w:r>
+        <w:t>referee_id</w:t>
+      </w:r>
+      <w:proofErr w:type="spellEnd"/>
+      <w:r>
+        <w:t>;</w:t>
+      </w:r>
+    </w:p>
+    <w:p>
+      <w:pPr>
+        <w:pStyle w:val="ListeParagraf"/>
+      </w:pPr>
+      <w:r>
+        <w:t>Retrieve the total number of matches officiated by each referee.</w:t>
+      </w:r>
+    </w:p>
+    <w:p>
+      <w:pPr>
+        <w:pStyle w:val="ListeParagraf"/>
+      </w:pPr>
+      <w:r>
+        <w:drawing>
+          <wp:inline distT="0" distB="0" distL="0" distR="0" wp14:anchorId="20C11A2E" wp14:editId="0A3AE676">
+            <wp:extent cx="2295845" cy="2076740"/>
+            <wp:effectExtent l="0" t="0" r="0" b="0"/>
+            <wp:docPr id="471397103" name="Resim 1" descr="metin, ekran görüntüsü, yazı tipi, sayı, numara içeren bir resim&#10;&#10;Açıklama otomatik olarak oluşturuldu"/>
+            <wp:cNvGraphicFramePr>
+              <a:graphicFrameLocks xmlns:a="http://schemas.openxmlformats.org/drawingml/2006/main" noChangeAspect="1"/>
+            </wp:cNvGraphicFramePr>
+            <a:graphic xmlns:a="http://schemas.openxmlformats.org/drawingml/2006/main">
+              <a:graphicData uri="http://schemas.openxmlformats.org/drawingml/2006/picture">
+                <pic:pic xmlns:pic="http://schemas.openxmlformats.org/drawingml/2006/picture">
+                  <pic:nvPicPr>
+                    <pic:cNvPr id="471397103" name="Resim 1" descr="metin, ekran görüntüsü, yazı tipi, sayı, numara içeren bir resim&#10;&#10;Açıklama otomatik olarak oluşturuldu"/>
+                    <pic:cNvPicPr/>
+                  </pic:nvPicPr>
+                  <pic:blipFill>
+                    <a:blip r:embed="rId26"/>
+                    <a:stretch>
+                      <a:fillRect/>
+                    </a:stretch>
+                  </pic:blipFill>
+                  <pic:spPr>
+                    <a:xfrm>
+                      <a:off x="0" y="0"/>
+                      <a:ext cx="2295845" cy="2076740"/>
+                    </a:xfrm>
+                    <a:prstGeom prst="rect">
+                      <a:avLst/>
+                    </a:prstGeom>
+                  </pic:spPr>
+                </pic:pic>
+              </a:graphicData>
+            </a:graphic>
+          </wp:inline>
+        </w:drawing>
+      </w:r>
+    </w:p>
+    <w:p>
+      <w:pPr>
+        <w:pStyle w:val="ListeParagraf"/>
+        <w:numPr>
+          <w:ilvl w:val="0"/>
+          <w:numId w:val="1"/>
+        </w:numPr>
+      </w:pPr>
+      <w:r>
+        <w:t xml:space="preserve">SELECT </w:t>
+      </w:r>
+      <w:proofErr w:type="spellStart"/>
+      <w:r>
+        <w:t>player_id</w:t>
+      </w:r>
+      <w:proofErr w:type="spellEnd"/>
+      <w:r>
+        <w:t xml:space="preserve">, </w:t>
+      </w:r>
+      <w:proofErr w:type="spellStart"/>
+      <w:r>
+        <w:t>first_name</w:t>
+      </w:r>
+      <w:proofErr w:type="spellEnd"/>
+      <w:r>
+        <w:t xml:space="preserve">, </w:t>
+      </w:r>
+      <w:proofErr w:type="spellStart"/>
+      <w:r>
+        <w:t>last_name</w:t>
+      </w:r>
+      <w:proofErr w:type="spellEnd"/>
+      <w:r>
+        <w:t xml:space="preserve"> FROM Players WHERE </w:t>
+      </w:r>
+      <w:proofErr w:type="spellStart"/>
+      <w:r>
+        <w:t>team_captain</w:t>
+      </w:r>
+      <w:proofErr w:type="spellEnd"/>
+      <w:r>
+        <w:t xml:space="preserve"> = </w:t>
+      </w:r>
+      <w:proofErr w:type="gramStart"/>
+      <w:r>
+        <w:t>TRUE;</w:t>
+      </w:r>
+      <w:proofErr w:type="gramEnd"/>
+    </w:p>
+    <w:p>
+      <w:pPr>
+        <w:pStyle w:val="ListeParagraf"/>
+      </w:pPr>
+      <w:r>
+        <w:t>Retrieve the players who are team captains.</w:t>
+      </w:r>
+    </w:p>
+    <w:p>
+      <w:pPr>
+        <w:pStyle w:val="ListeParagraf"/>
+      </w:pPr>
+      <w:r>
+        <w:lastRenderedPageBreak/>
+        <w:drawing>
+          <wp:inline distT="0" distB="0" distL="0" distR="0" wp14:anchorId="164998F4" wp14:editId="0A656D2F">
+            <wp:extent cx="2848373" cy="2248214"/>
+            <wp:effectExtent l="0" t="0" r="9525" b="0"/>
+            <wp:docPr id="133231446" name="Resim 1" descr="metin, ekran görüntüsü, yazı tipi, sayı, numara içeren bir resim&#10;&#10;Açıklama otomatik olarak oluşturuldu"/>
+            <wp:cNvGraphicFramePr>
+              <a:graphicFrameLocks xmlns:a="http://schemas.openxmlformats.org/drawingml/2006/main" noChangeAspect="1"/>
+            </wp:cNvGraphicFramePr>
+            <a:graphic xmlns:a="http://schemas.openxmlformats.org/drawingml/2006/main">
+              <a:graphicData uri="http://schemas.openxmlformats.org/drawingml/2006/picture">
+                <pic:pic xmlns:pic="http://schemas.openxmlformats.org/drawingml/2006/picture">
+                  <pic:nvPicPr>
+                    <pic:cNvPr id="133231446" name="Resim 1" descr="metin, ekran görüntüsü, yazı tipi, sayı, numara içeren bir resim&#10;&#10;Açıklama otomatik olarak oluşturuldu"/>
+                    <pic:cNvPicPr/>
+                  </pic:nvPicPr>
+                  <pic:blipFill>
+                    <a:blip r:embed="rId27"/>
+                    <a:stretch>
+                      <a:fillRect/>
+                    </a:stretch>
+                  </pic:blipFill>
+                  <pic:spPr>
+                    <a:xfrm>
+                      <a:off x="0" y="0"/>
+                      <a:ext cx="2848373" cy="2248214"/>
+                    </a:xfrm>
+                    <a:prstGeom prst="rect">
+                      <a:avLst/>
+                    </a:prstGeom>
+                  </pic:spPr>
+                </pic:pic>
+              </a:graphicData>
+            </a:graphic>
+          </wp:inline>
+        </w:drawing>
+      </w:r>
+    </w:p>
+    <w:p>
+      <w:pPr>
+        <w:pStyle w:val="ListeParagraf"/>
+        <w:numPr>
+          <w:ilvl w:val="0"/>
+          <w:numId w:val="1"/>
+        </w:numPr>
+      </w:pPr>
+      <w:r>
+        <w:t>SELECT COUNT(</w:t>
+      </w:r>
+      <w:proofErr w:type="spellStart"/>
+      <w:proofErr w:type="gramStart"/>
+      <w:r>
+        <w:t>p.team</w:t>
+      </w:r>
+      <w:proofErr w:type="gramEnd"/>
+      <w:r>
+        <w:t>_id</w:t>
+      </w:r>
+      <w:proofErr w:type="spellEnd"/>
+      <w:r>
+        <w:t>) FROM players as p, teams as t</w:t>
+      </w:r>
+    </w:p>
+    <w:p>
+      <w:pPr>
+        <w:pStyle w:val="ListeParagraf"/>
+      </w:pPr>
+      <w:r>
+        <w:t xml:space="preserve">WHERE </w:t>
+      </w:r>
+      <w:proofErr w:type="spellStart"/>
+      <w:proofErr w:type="gramStart"/>
+      <w:r>
+        <w:t>p.team</w:t>
+      </w:r>
+      <w:proofErr w:type="gramEnd"/>
+      <w:r>
+        <w:t>_id</w:t>
+      </w:r>
+      <w:proofErr w:type="spellEnd"/>
+      <w:r>
+        <w:t xml:space="preserve"> = </w:t>
+      </w:r>
+      <w:proofErr w:type="spellStart"/>
+      <w:r>
+        <w:t>t.team_id</w:t>
+      </w:r>
+      <w:proofErr w:type="spellEnd"/>
+      <w:r>
+        <w:t xml:space="preserve"> GROUP BY </w:t>
+      </w:r>
+      <w:proofErr w:type="spellStart"/>
+      <w:r>
+        <w:t>p.team_id</w:t>
+      </w:r>
+      <w:proofErr w:type="spellEnd"/>
+      <w:r>
+        <w:t>;</w:t>
+      </w:r>
+    </w:p>
+    <w:p>
+      <w:pPr>
+        <w:pStyle w:val="ListeParagraf"/>
+      </w:pPr>
+      <w:r>
+        <w:t>Count how many players each team has.</w:t>
+      </w:r>
+    </w:p>
+    <w:p>
+      <w:pPr>
+        <w:pStyle w:val="ListeParagraf"/>
+      </w:pPr>
+      <w:r>
+        <w:drawing>
+          <wp:inline distT="0" distB="0" distL="0" distR="0" wp14:anchorId="290EDA8D" wp14:editId="39E3128A">
+            <wp:extent cx="2324424" cy="2210108"/>
+            <wp:effectExtent l="0" t="0" r="0" b="0"/>
+            <wp:docPr id="873115028" name="Resim 1" descr="metin, ekran görüntüsü, yazı tipi, sayı, numara içeren bir resim&#10;&#10;Açıklama otomatik olarak oluşturuldu"/>
+            <wp:cNvGraphicFramePr>
+              <a:graphicFrameLocks xmlns:a="http://schemas.openxmlformats.org/drawingml/2006/main" noChangeAspect="1"/>
+            </wp:cNvGraphicFramePr>
+            <a:graphic xmlns:a="http://schemas.openxmlformats.org/drawingml/2006/main">
+              <a:graphicData uri="http://schemas.openxmlformats.org/drawingml/2006/picture">
+                <pic:pic xmlns:pic="http://schemas.openxmlformats.org/drawingml/2006/picture">
+                  <pic:nvPicPr>
+                    <pic:cNvPr id="659746375" name="Resim 1" descr="metin, ekran görüntüsü, yazı tipi, sayı, numara içeren bir resim&#10;&#10;Açıklama otomatik olarak oluşturuldu"/>
+                    <pic:cNvPicPr/>
+                  </pic:nvPicPr>
+                  <pic:blipFill>
+                    <a:blip r:embed="rId28"/>
+                    <a:stretch>
+                      <a:fillRect/>
+                    </a:stretch>
+                  </pic:blipFill>
+                  <pic:spPr>
+                    <a:xfrm>
+                      <a:off x="0" y="0"/>
+                      <a:ext cx="2324424" cy="2210108"/>
+                    </a:xfrm>
+                    <a:prstGeom prst="rect">
+                      <a:avLst/>
+                    </a:prstGeom>
+                  </pic:spPr>
+                </pic:pic>
+              </a:graphicData>
+            </a:graphic>
+          </wp:inline>
+        </w:drawing>
+      </w:r>
+    </w:p>
+    <w:p>
+      <w:pPr>
+        <w:pStyle w:val="ListeParagraf"/>
+        <w:numPr>
+          <w:ilvl w:val="0"/>
+          <w:numId w:val="1"/>
+        </w:numPr>
+      </w:pPr>
+      <w:r>
+        <w:t xml:space="preserve">SELECT </w:t>
+      </w:r>
+      <w:proofErr w:type="spellStart"/>
+      <w:r>
+        <w:t>player_id</w:t>
+      </w:r>
+      <w:proofErr w:type="spellEnd"/>
+      <w:r>
+        <w:t xml:space="preserve">, </w:t>
+      </w:r>
+      <w:proofErr w:type="spellStart"/>
+      <w:r>
+        <w:t>first_name</w:t>
+      </w:r>
+      <w:proofErr w:type="spellEnd"/>
+      <w:r>
+        <w:t xml:space="preserve">, </w:t>
+      </w:r>
+      <w:proofErr w:type="spellStart"/>
+      <w:r>
+        <w:t>last_name</w:t>
+      </w:r>
+      <w:proofErr w:type="spellEnd"/>
+      <w:r>
+        <w:t xml:space="preserve"> FROM Players WHERE </w:t>
+      </w:r>
+      <w:proofErr w:type="spellStart"/>
+      <w:r>
+        <w:t>team_id</w:t>
+      </w:r>
+      <w:proofErr w:type="spellEnd"/>
+      <w:r>
+        <w:t xml:space="preserve"> IN (SELECT </w:t>
+      </w:r>
+      <w:proofErr w:type="spellStart"/>
+      <w:r>
+        <w:t>team_id</w:t>
+      </w:r>
+      <w:proofErr w:type="spellEnd"/>
+      <w:r>
+        <w:t xml:space="preserve"> FROM Teams WHERE coach IN (SELECT </w:t>
+      </w:r>
+      <w:proofErr w:type="spellStart"/>
+      <w:r>
+        <w:t>coach_id</w:t>
+      </w:r>
+      <w:proofErr w:type="spellEnd"/>
+      <w:r>
+        <w:t xml:space="preserve"> FROM Coaches WHERE </w:t>
+      </w:r>
+      <w:proofErr w:type="spellStart"/>
+      <w:r>
+        <w:t>first_name</w:t>
+      </w:r>
+      <w:proofErr w:type="spellEnd"/>
+      <w:r>
+        <w:t xml:space="preserve"> = 'Beckie' AND </w:t>
+      </w:r>
+      <w:proofErr w:type="spellStart"/>
+      <w:r>
+        <w:t>last_name</w:t>
+      </w:r>
+      <w:proofErr w:type="spellEnd"/>
+      <w:r>
+        <w:t xml:space="preserve"> = 'Calhoun')</w:t>
+      </w:r>
+      <w:proofErr w:type="gramStart"/>
+      <w:r>
+        <w:t>);</w:t>
+      </w:r>
+      <w:proofErr w:type="gramEnd"/>
+    </w:p>
+    <w:p>
+      <w:pPr>
+        <w:pStyle w:val="ListeParagraf"/>
+      </w:pPr>
+      <w:r>
+        <w:t xml:space="preserve">Find all players coached by a specific coach. </w:t>
+      </w:r>
+      <w:r>
+        <w:drawing>
+          <wp:inline distT="0" distB="0" distL="0" distR="0" wp14:anchorId="11630C06" wp14:editId="30138CB2">
+            <wp:extent cx="3096057" cy="2219635"/>
+            <wp:effectExtent l="0" t="0" r="9525" b="9525"/>
+            <wp:docPr id="1452408570" name="Resim 1" descr="metin, ekran görüntüsü, yazı tipi, sayı, numara içeren bir resim&#10;&#10;Açıklama otomatik olarak oluşturuldu"/>
+            <wp:cNvGraphicFramePr>
+              <a:graphicFrameLocks xmlns:a="http://schemas.openxmlformats.org/drawingml/2006/main" noChangeAspect="1"/>
+            </wp:cNvGraphicFramePr>
+            <a:graphic xmlns:a="http://schemas.openxmlformats.org/drawingml/2006/main">
+              <a:graphicData uri="http://schemas.openxmlformats.org/drawingml/2006/picture">
+                <pic:pic xmlns:pic="http://schemas.openxmlformats.org/drawingml/2006/picture">
+                  <pic:nvPicPr>
+                    <pic:cNvPr id="1452408570" name="Resim 1" descr="metin, ekran görüntüsü, yazı tipi, sayı, numara içeren bir resim&#10;&#10;Açıklama otomatik olarak oluşturuldu"/>
+                    <pic:cNvPicPr/>
+                  </pic:nvPicPr>
+                  <pic:blipFill>
+                    <a:blip r:embed="rId29"/>
+                    <a:stretch>
+                      <a:fillRect/>
+                    </a:stretch>
+                  </pic:blipFill>
+                  <pic:spPr>
+                    <a:xfrm>
+                      <a:off x="0" y="0"/>
+                      <a:ext cx="3096057" cy="2219635"/>
+                    </a:xfrm>
+                    <a:prstGeom prst="rect">
+                      <a:avLst/>
+                    </a:prstGeom>
+                  </pic:spPr>
+                </pic:pic>
+              </a:graphicData>
+            </a:graphic>
+          </wp:inline>
+        </w:drawing>
+      </w:r>
+    </w:p>
+    <w:p>
+      <w:pPr>
+        <w:pStyle w:val="ListeParagraf"/>
+        <w:numPr>
+          <w:ilvl w:val="0"/>
+          <w:numId w:val="1"/>
+        </w:numPr>
+      </w:pPr>
+      <w:r>
+        <w:t>SELECT team_i</w:t>
+      </w:r>
+      <w:proofErr w:type="spellStart"/>
+      <w:r>
+        <w:t>d</w:t>
+      </w:r>
+      <w:proofErr w:type="spellEnd"/>
+      <w:r>
+        <w:t xml:space="preserve">, </w:t>
+      </w:r>
+      <w:proofErr w:type="gramStart"/>
+      <w:r>
+        <w:t>COUNT(</w:t>
+      </w:r>
+      <w:proofErr w:type="gramEnd"/>
+      <w:r>
+        <w:t xml:space="preserve">DISTINCT </w:t>
+      </w:r>
+      <w:proofErr w:type="spellStart"/>
+      <w:r>
+        <w:t>player_id</w:t>
+      </w:r>
+      <w:proofErr w:type="spellEnd"/>
+      <w:r>
+        <w:t xml:space="preserve">) AS </w:t>
+      </w:r>
+      <w:proofErr w:type="spellStart"/>
+      <w:r>
+        <w:t>total_players</w:t>
+      </w:r>
+      <w:proofErr w:type="spellEnd"/>
+      <w:r>
+        <w:t xml:space="preserve"> FROM Players GROUP BY </w:t>
+      </w:r>
+      <w:proofErr w:type="spellStart"/>
+      <w:r>
+        <w:t>team_id</w:t>
+      </w:r>
+      <w:proofErr w:type="spellEnd"/>
+      <w:r>
+        <w:t xml:space="preserve"> HAVING </w:t>
+      </w:r>
+      <w:proofErr w:type="spellStart"/>
+      <w:r>
+        <w:t>total_players</w:t>
+      </w:r>
+      <w:proofErr w:type="spellEnd"/>
+      <w:r>
+        <w:t xml:space="preserve"> </w:t>
+      </w:r>
+      <w:r>
+        <w:t>&lt;</w:t>
+      </w:r>
+      <w:r>
+        <w:t>5;</w:t>
+      </w:r>
+    </w:p>
+    <w:p>
+      <w:pPr>
+        <w:pStyle w:val="ListeParagraf"/>
+      </w:pPr>
+      <w:r>
+        <w:t>SELECT teams that have less than 5 players.</w:t>
+      </w:r>
+    </w:p>
+    <w:p>
+      <w:pPr>
+        <w:pStyle w:val="ListeParagraf"/>
+      </w:pPr>
+      <w:r>
+        <w:lastRenderedPageBreak/>
+        <w:drawing>
+          <wp:inline distT="0" distB="0" distL="0" distR="0" wp14:anchorId="77AAD205" wp14:editId="7C59AAD1">
+            <wp:extent cx="2143424" cy="2172003"/>
+            <wp:effectExtent l="0" t="0" r="9525" b="0"/>
+            <wp:docPr id="376416798" name="Resim 1" descr="metin, ekran görüntüsü, yazı tipi, sayı, numara içeren bir resim&#10;&#10;Açıklama otomatik olarak oluşturuldu"/>
+            <wp:cNvGraphicFramePr>
+              <a:graphicFrameLocks xmlns:a="http://schemas.openxmlformats.org/drawingml/2006/main" noChangeAspect="1"/>
+            </wp:cNvGraphicFramePr>
+            <a:graphic xmlns:a="http://schemas.openxmlformats.org/drawingml/2006/main">
+              <a:graphicData uri="http://schemas.openxmlformats.org/drawingml/2006/picture">
+                <pic:pic xmlns:pic="http://schemas.openxmlformats.org/drawingml/2006/picture">
+                  <pic:nvPicPr>
+                    <pic:cNvPr id="376416798" name="Resim 1" descr="metin, ekran görüntüsü, yazı tipi, sayı, numara içeren bir resim&#10;&#10;Açıklama otomatik olarak oluşturuldu"/>
+                    <pic:cNvPicPr/>
+                  </pic:nvPicPr>
+                  <pic:blipFill>
+                    <a:blip r:embed="rId30"/>
+                    <a:stretch>
+                      <a:fillRect/>
+                    </a:stretch>
+                  </pic:blipFill>
+                  <pic:spPr>
+                    <a:xfrm>
+                      <a:off x="0" y="0"/>
+                      <a:ext cx="2143424" cy="2172003"/>
+                    </a:xfrm>
+                    <a:prstGeom prst="rect">
+                      <a:avLst/>
+                    </a:prstGeom>
+                  </pic:spPr>
+                </pic:pic>
+              </a:graphicData>
+            </a:graphic>
+          </wp:inline>
+        </w:drawing>
+      </w:r>
     </w:p>
     <w:p/>
     <w:p/>
@@ -2409,7 +4500,6 @@
   <w:style w:type="character" w:default="1" w:styleId="VarsaylanParagrafYazTipi">
     <w:name w:val="Default Paragraph Font"/>
     <w:uiPriority w:val="1"/>
-    <w:semiHidden/>
     <w:unhideWhenUsed/>
   </w:style>
   <w:style w:type="table" w:default="1" w:styleId="NormalTablo">

</xml_diff>